<commit_message>
update to Technical and functional analysis - Accelerometer Thread - Matter.docx
</commit_message>
<xml_diff>
--- a/Technische Analyse/Technical and functional analysis - Accelerometer Thread - Matter.docx
+++ b/Technische Analyse/Technical and functional analysis - Accelerometer Thread - Matter.docx
@@ -367,7 +367,7 @@
       </w:tblPr>
       <w:tblGrid>
         <w:gridCol w:w="3600"/>
-        <w:gridCol w:w="6"/>
+        <w:gridCol w:w="61"/>
       </w:tblGrid>
       <w:tr>
         <w:trPr>
@@ -873,8 +873,8 @@
         <w:tab/>
       </w:r>
     </w:p>
-    <w:bookmarkStart w:id="1" w:name="_Toc77168157" w:displacedByCustomXml="next"/>
-    <w:bookmarkStart w:id="2" w:name="_Toc504396938" w:displacedByCustomXml="next"/>
+    <w:bookmarkStart w:id="1" w:name="_Toc504396938" w:displacedByCustomXml="next"/>
+    <w:bookmarkStart w:id="2" w:name="_Toc77168157" w:displacedByCustomXml="next"/>
     <w:sdt>
       <w:sdtPr>
         <w:rPr>
@@ -937,7 +937,7 @@
           <w:r>
             <w:fldChar w:fldCharType="separate"/>
           </w:r>
-          <w:hyperlink w:anchor="_Toc145597312" w:history="1">
+          <w:hyperlink w:anchor="_Toc146267733" w:history="1">
             <w:r>
               <w:rPr>
                 <w:rStyle w:val="Hyperlink"/>
@@ -993,7 +993,7 @@
                 <w:noProof/>
                 <w:webHidden/>
               </w:rPr>
-              <w:instrText xml:space="preserve"> PAGEREF _Toc145597312 \h </w:instrText>
+              <w:instrText xml:space="preserve"> PAGEREF _Toc146267733 \h </w:instrText>
             </w:r>
             <w:r>
               <w:rPr>
@@ -1041,7 +1041,7 @@
               <w14:ligatures w14:val="standardContextual"/>
             </w:rPr>
           </w:pPr>
-          <w:hyperlink w:anchor="_Toc145597313" w:history="1">
+          <w:hyperlink w:anchor="_Toc146267734" w:history="1">
             <w:r>
               <w:rPr>
                 <w:rStyle w:val="Hyperlink"/>
@@ -1068,7 +1068,7 @@
                 <w:noProof/>
                 <w:lang w:val="en-US"/>
               </w:rPr>
-              <w:t>Thread network protocol</w:t>
+              <w:t>Matter protocol</w:t>
             </w:r>
             <w:r>
               <w:rPr>
@@ -1089,7 +1089,7 @@
                 <w:noProof/>
                 <w:webHidden/>
               </w:rPr>
-              <w:instrText xml:space="preserve"> PAGEREF _Toc145597313 \h </w:instrText>
+              <w:instrText xml:space="preserve"> PAGEREF _Toc146267734 \h </w:instrText>
             </w:r>
             <w:r>
               <w:rPr>
@@ -1137,7 +1137,7 @@
               <w14:ligatures w14:val="standardContextual"/>
             </w:rPr>
           </w:pPr>
-          <w:hyperlink w:anchor="_Toc145597314" w:history="1">
+          <w:hyperlink w:anchor="_Toc146267735" w:history="1">
             <w:r>
               <w:rPr>
                 <w:rStyle w:val="Hyperlink"/>
@@ -1164,7 +1164,7 @@
                 <w:noProof/>
                 <w:lang w:val="en-US"/>
               </w:rPr>
-              <w:t>Matter protocol</w:t>
+              <w:t>OpenThread network protocol</w:t>
             </w:r>
             <w:r>
               <w:rPr>
@@ -1185,7 +1185,7 @@
                 <w:noProof/>
                 <w:webHidden/>
               </w:rPr>
-              <w:instrText xml:space="preserve"> PAGEREF _Toc145597314 \h </w:instrText>
+              <w:instrText xml:space="preserve"> PAGEREF _Toc146267735 \h </w:instrText>
             </w:r>
             <w:r>
               <w:rPr>
@@ -1233,14 +1233,310 @@
               <w14:ligatures w14:val="standardContextual"/>
             </w:rPr>
           </w:pPr>
-          <w:hyperlink w:anchor="_Toc145597315" w:history="1">
+          <w:hyperlink w:anchor="_Toc146267736" w:history="1">
+            <w:r>
+              <w:rPr>
+                <w:rStyle w:val="Hyperlink"/>
+                <w:noProof/>
+                <w:lang w:val="en-US"/>
+              </w:rPr>
+              <w:t>4.</w:t>
+            </w:r>
+            <w:r>
+              <w:rPr>
+                <w:rFonts w:asciiTheme="minorHAnsi" w:eastAsiaTheme="minorEastAsia" w:hAnsiTheme="minorHAnsi" w:cstheme="minorBidi"/>
+                <w:noProof/>
+                <w:kern w:val="2"/>
+                <w:sz w:val="22"/>
+                <w:szCs w:val="22"/>
+                <w:lang w:val="nl-BE" w:eastAsia="nl-BE"/>
+                <w14:ligatures w14:val="standardContextual"/>
+              </w:rPr>
+              <w:tab/>
+            </w:r>
+            <w:r>
+              <w:rPr>
+                <w:rStyle w:val="Hyperlink"/>
+                <w:noProof/>
+                <w:lang w:val="en-US"/>
+              </w:rPr>
+              <w:t>Game controller</w:t>
+            </w:r>
+            <w:r>
+              <w:rPr>
+                <w:noProof/>
+                <w:webHidden/>
+              </w:rPr>
+              <w:tab/>
+            </w:r>
+            <w:r>
+              <w:rPr>
+                <w:noProof/>
+                <w:webHidden/>
+              </w:rPr>
+              <w:fldChar w:fldCharType="begin"/>
+            </w:r>
+            <w:r>
+              <w:rPr>
+                <w:noProof/>
+                <w:webHidden/>
+              </w:rPr>
+              <w:instrText xml:space="preserve"> PAGEREF _Toc146267736 \h </w:instrText>
+            </w:r>
+            <w:r>
+              <w:rPr>
+                <w:noProof/>
+                <w:webHidden/>
+              </w:rPr>
+            </w:r>
+            <w:r>
+              <w:rPr>
+                <w:noProof/>
+                <w:webHidden/>
+              </w:rPr>
+              <w:fldChar w:fldCharType="separate"/>
+            </w:r>
+            <w:r>
+              <w:rPr>
+                <w:noProof/>
+                <w:webHidden/>
+              </w:rPr>
+              <w:t>4</w:t>
+            </w:r>
+            <w:r>
+              <w:rPr>
+                <w:noProof/>
+                <w:webHidden/>
+              </w:rPr>
+              <w:fldChar w:fldCharType="end"/>
+            </w:r>
+          </w:hyperlink>
+        </w:p>
+        <w:p>
+          <w:pPr>
+            <w:pStyle w:val="Inhopg2"/>
+            <w:tabs>
+              <w:tab w:val="left" w:pos="880"/>
+              <w:tab w:val="right" w:leader="dot" w:pos="8859"/>
+            </w:tabs>
+            <w:rPr>
+              <w:rFonts w:eastAsiaTheme="minorEastAsia"/>
+              <w:noProof/>
+              <w:kern w:val="2"/>
+              <w:lang w:eastAsia="nl-BE"/>
+              <w14:ligatures w14:val="standardContextual"/>
+            </w:rPr>
+          </w:pPr>
+          <w:hyperlink w:anchor="_Toc146267737" w:history="1">
+            <w:r>
+              <w:rPr>
+                <w:rStyle w:val="Hyperlink"/>
+                <w:rFonts w:ascii="Helvetica" w:hAnsi="Helvetica"/>
+                <w:noProof/>
+              </w:rPr>
+              <w:t>4.1.</w:t>
+            </w:r>
+            <w:r>
+              <w:rPr>
+                <w:rFonts w:eastAsiaTheme="minorEastAsia"/>
+                <w:noProof/>
+                <w:kern w:val="2"/>
+                <w:lang w:eastAsia="nl-BE"/>
+                <w14:ligatures w14:val="standardContextual"/>
+              </w:rPr>
+              <w:tab/>
+            </w:r>
+            <w:r>
+              <w:rPr>
+                <w:rStyle w:val="Hyperlink"/>
+                <w:rFonts w:ascii="Helvetica" w:hAnsi="Helvetica"/>
+                <w:noProof/>
+              </w:rPr>
+              <w:t xml:space="preserve">EFR32MG24 - </w:t>
+            </w:r>
+            <w:r>
+              <w:rPr>
+                <w:rStyle w:val="Hyperlink"/>
+                <w:noProof/>
+                <w:lang w:val="en-US"/>
+              </w:rPr>
+              <w:t>BRD2601B</w:t>
+            </w:r>
+            <w:r>
+              <w:rPr>
+                <w:rStyle w:val="Hyperlink"/>
+                <w:rFonts w:ascii="Helvetica" w:hAnsi="Helvetica"/>
+                <w:noProof/>
+              </w:rPr>
+              <w:t xml:space="preserve"> Dev Kit</w:t>
+            </w:r>
+            <w:r>
+              <w:rPr>
+                <w:noProof/>
+                <w:webHidden/>
+              </w:rPr>
+              <w:tab/>
+            </w:r>
+            <w:r>
+              <w:rPr>
+                <w:noProof/>
+                <w:webHidden/>
+              </w:rPr>
+              <w:fldChar w:fldCharType="begin"/>
+            </w:r>
+            <w:r>
+              <w:rPr>
+                <w:noProof/>
+                <w:webHidden/>
+              </w:rPr>
+              <w:instrText xml:space="preserve"> PAGEREF _Toc146267737 \h </w:instrText>
+            </w:r>
+            <w:r>
+              <w:rPr>
+                <w:noProof/>
+                <w:webHidden/>
+              </w:rPr>
+            </w:r>
+            <w:r>
+              <w:rPr>
+                <w:noProof/>
+                <w:webHidden/>
+              </w:rPr>
+              <w:fldChar w:fldCharType="separate"/>
+            </w:r>
+            <w:r>
+              <w:rPr>
+                <w:noProof/>
+                <w:webHidden/>
+              </w:rPr>
+              <w:t>4</w:t>
+            </w:r>
+            <w:r>
+              <w:rPr>
+                <w:noProof/>
+                <w:webHidden/>
+              </w:rPr>
+              <w:fldChar w:fldCharType="end"/>
+            </w:r>
+          </w:hyperlink>
+        </w:p>
+        <w:p>
+          <w:pPr>
+            <w:pStyle w:val="Inhopg2"/>
+            <w:tabs>
+              <w:tab w:val="left" w:pos="880"/>
+              <w:tab w:val="right" w:leader="dot" w:pos="8859"/>
+            </w:tabs>
+            <w:rPr>
+              <w:rFonts w:eastAsiaTheme="minorEastAsia"/>
+              <w:noProof/>
+              <w:kern w:val="2"/>
+              <w:lang w:eastAsia="nl-BE"/>
+              <w14:ligatures w14:val="standardContextual"/>
+            </w:rPr>
+          </w:pPr>
+          <w:hyperlink w:anchor="_Toc146267738" w:history="1">
+            <w:r>
+              <w:rPr>
+                <w:rStyle w:val="Hyperlink"/>
+                <w:noProof/>
+                <w:lang w:val="en-US"/>
+              </w:rPr>
+              <w:t>4.2.</w:t>
+            </w:r>
+            <w:r>
+              <w:rPr>
+                <w:rFonts w:eastAsiaTheme="minorEastAsia"/>
+                <w:noProof/>
+                <w:kern w:val="2"/>
+                <w:lang w:eastAsia="nl-BE"/>
+                <w14:ligatures w14:val="standardContextual"/>
+              </w:rPr>
+              <w:tab/>
+            </w:r>
+            <w:r>
+              <w:rPr>
+                <w:rStyle w:val="Hyperlink"/>
+                <w:noProof/>
+                <w:lang w:val="en-US"/>
+              </w:rPr>
+              <w:t>EFR32MG24 Wireless SoC</w:t>
+            </w:r>
+            <w:r>
+              <w:rPr>
+                <w:noProof/>
+                <w:webHidden/>
+              </w:rPr>
+              <w:tab/>
+            </w:r>
+            <w:r>
+              <w:rPr>
+                <w:noProof/>
+                <w:webHidden/>
+              </w:rPr>
+              <w:fldChar w:fldCharType="begin"/>
+            </w:r>
+            <w:r>
+              <w:rPr>
+                <w:noProof/>
+                <w:webHidden/>
+              </w:rPr>
+              <w:instrText xml:space="preserve"> PAGEREF _Toc146267738 \h </w:instrText>
+            </w:r>
+            <w:r>
+              <w:rPr>
+                <w:noProof/>
+                <w:webHidden/>
+              </w:rPr>
+            </w:r>
+            <w:r>
+              <w:rPr>
+                <w:noProof/>
+                <w:webHidden/>
+              </w:rPr>
+              <w:fldChar w:fldCharType="separate"/>
+            </w:r>
+            <w:r>
+              <w:rPr>
+                <w:noProof/>
+                <w:webHidden/>
+              </w:rPr>
+              <w:t>5</w:t>
+            </w:r>
+            <w:r>
+              <w:rPr>
+                <w:noProof/>
+                <w:webHidden/>
+              </w:rPr>
+              <w:fldChar w:fldCharType="end"/>
+            </w:r>
+          </w:hyperlink>
+        </w:p>
+        <w:p>
+          <w:pPr>
+            <w:pStyle w:val="Inhopg1"/>
+            <w:tabs>
+              <w:tab w:val="left" w:pos="660"/>
+              <w:tab w:val="right" w:leader="dot" w:pos="8859"/>
+            </w:tabs>
+            <w:rPr>
+              <w:rFonts w:asciiTheme="minorHAnsi" w:eastAsiaTheme="minorEastAsia" w:hAnsiTheme="minorHAnsi" w:cstheme="minorBidi"/>
+              <w:noProof/>
+              <w:kern w:val="2"/>
+              <w:sz w:val="22"/>
+              <w:szCs w:val="22"/>
+              <w:lang w:val="nl-BE" w:eastAsia="nl-BE"/>
+              <w14:ligatures w14:val="standardContextual"/>
+            </w:rPr>
+          </w:pPr>
+          <w:hyperlink w:anchor="_Toc146267739" w:history="1">
             <w:r>
               <w:rPr>
                 <w:rStyle w:val="Hyperlink"/>
                 <w:noProof/>
                 <w:lang w:val="nl-BE"/>
               </w:rPr>
-              <w:t>4.</w:t>
+              <w:t>5.</w:t>
             </w:r>
             <w:r>
               <w:rPr>
@@ -1281,7 +1577,7 @@
                 <w:noProof/>
                 <w:webHidden/>
               </w:rPr>
-              <w:instrText xml:space="preserve"> PAGEREF _Toc145597315 \h </w:instrText>
+              <w:instrText xml:space="preserve"> PAGEREF _Toc146267739 \h </w:instrText>
             </w:r>
             <w:r>
               <w:rPr>
@@ -1301,7 +1597,7 @@
                 <w:noProof/>
                 <w:webHidden/>
               </w:rPr>
-              <w:t>3</w:t>
+              <w:t>5</w:t>
             </w:r>
             <w:r>
               <w:rPr>
@@ -1327,14 +1623,14 @@
               <w14:ligatures w14:val="standardContextual"/>
             </w:rPr>
           </w:pPr>
-          <w:hyperlink w:anchor="_Toc145597316" w:history="1">
+          <w:hyperlink w:anchor="_Toc146267740" w:history="1">
             <w:r>
               <w:rPr>
                 <w:rStyle w:val="Hyperlink"/>
                 <w:noProof/>
                 <w:lang w:val="en-US"/>
               </w:rPr>
-              <w:t>4.1.</w:t>
+              <w:t>5.1.</w:t>
             </w:r>
             <w:r>
               <w:rPr>
@@ -1373,7 +1669,7 @@
                 <w:noProof/>
                 <w:webHidden/>
               </w:rPr>
-              <w:instrText xml:space="preserve"> PAGEREF _Toc145597316 \h </w:instrText>
+              <w:instrText xml:space="preserve"> PAGEREF _Toc146267740 \h </w:instrText>
             </w:r>
             <w:r>
               <w:rPr>
@@ -1393,7 +1689,7 @@
                 <w:noProof/>
                 <w:webHidden/>
               </w:rPr>
-              <w:t>3</w:t>
+              <w:t>5</w:t>
             </w:r>
             <w:r>
               <w:rPr>
@@ -1419,14 +1715,14 @@
               <w14:ligatures w14:val="standardContextual"/>
             </w:rPr>
           </w:pPr>
-          <w:hyperlink w:anchor="_Toc145597317" w:history="1">
+          <w:hyperlink w:anchor="_Toc146267741" w:history="1">
             <w:r>
               <w:rPr>
                 <w:rStyle w:val="Hyperlink"/>
                 <w:noProof/>
                 <w:lang w:val="en-US"/>
               </w:rPr>
-              <w:t>4.2.</w:t>
+              <w:t>5.2.</w:t>
             </w:r>
             <w:r>
               <w:rPr>
@@ -1465,7 +1761,7 @@
                 <w:noProof/>
                 <w:webHidden/>
               </w:rPr>
-              <w:instrText xml:space="preserve"> PAGEREF _Toc145597317 \h </w:instrText>
+              <w:instrText xml:space="preserve"> PAGEREF _Toc146267741 \h </w:instrText>
             </w:r>
             <w:r>
               <w:rPr>
@@ -1485,7 +1781,7 @@
                 <w:noProof/>
                 <w:webHidden/>
               </w:rPr>
-              <w:t>5</w:t>
+              <w:t>8</w:t>
             </w:r>
             <w:r>
               <w:rPr>
@@ -1540,7 +1836,7 @@
           <w:lang w:val="nl-BE"/>
         </w:rPr>
       </w:pPr>
-      <w:bookmarkStart w:id="3" w:name="_Toc145597312"/>
+      <w:bookmarkStart w:id="3" w:name="_Toc146267733"/>
       <w:bookmarkEnd w:id="2"/>
       <w:bookmarkEnd w:id="1"/>
       <w:r>
@@ -1586,7 +1882,19 @@
         <w:rPr>
           <w:lang w:val="en-US"/>
         </w:rPr>
-        <w:t xml:space="preserve"> and communicates with the Matter protocol. The breakout game is displayed on a tv using a S</w:t>
+        <w:t xml:space="preserve"> and communicates with the Matter protocol. The breakout game is displayed on a tv using a </w:t>
+      </w:r>
+      <w:r>
+        <w:rPr>
+          <w:lang w:val="en-US"/>
+        </w:rPr>
+        <w:t>SBC (</w:t>
+      </w:r>
+      <w:r>
+        <w:rPr>
+          <w:lang w:val="en-US"/>
+        </w:rPr>
+        <w:t>S</w:t>
       </w:r>
       <w:r>
         <w:rPr>
@@ -1617,6 +1925,12 @@
           <w:lang w:val="en-US"/>
         </w:rPr>
         <w:t>omputer</w:t>
+      </w:r>
+      <w:r>
+        <w:rPr>
+          <w:lang w:val="en-US"/>
+        </w:rPr>
+        <w:t>)</w:t>
       </w:r>
       <w:r>
         <w:rPr>
@@ -1708,107 +2022,168 @@
     </w:p>
     <w:p>
       <w:pPr>
+        <w:pStyle w:val="Kop2"/>
+        <w:rPr>
+          <w:lang w:val="en-US"/>
+        </w:rPr>
+      </w:pPr>
+      <w:bookmarkStart w:id="4" w:name="_Toc146267734"/>
+      <w:r>
+        <w:rPr>
+          <w:lang w:val="en-US"/>
+        </w:rPr>
+        <w:t>Matter protocol</w:t>
+      </w:r>
+      <w:bookmarkEnd w:id="4"/>
+    </w:p>
+    <w:p>
+      <w:pPr>
+        <w:rPr>
+          <w:lang w:val="en-US"/>
+        </w:rPr>
+      </w:pPr>
+      <w:r>
+        <w:rPr>
+          <w:lang w:val="en-US"/>
+        </w:rPr>
+        <w:t>Matter, formerly known as “Project CHIP” (Connected Home over IP) is an open-source, royalty-free connectivity standard designed to make it easier for various smart devices to communicate with each other. It aims to create a unified standard for the Internet of Things devices.</w:t>
+      </w:r>
+      <w:r>
+        <w:rPr>
+          <w:lang w:val="en-US"/>
+        </w:rPr>
+        <w:t xml:space="preserve"> A Matter device can connect to a network with Thread, WIFI and Ethernet.</w:t>
+      </w:r>
+    </w:p>
+    <w:p>
+      <w:pPr>
+        <w:rPr>
+          <w:lang w:val="en-US"/>
+        </w:rPr>
+      </w:pPr>
+    </w:p>
+    <w:p>
+      <w:pPr>
+        <w:rPr>
+          <w:lang w:val="en-US"/>
+        </w:rPr>
+      </w:pPr>
+    </w:p>
+    <w:p>
+      <w:pPr>
+        <w:pStyle w:val="Kop2"/>
+        <w:rPr>
+          <w:lang w:val="en-US"/>
+        </w:rPr>
+      </w:pPr>
+      <w:bookmarkStart w:id="5" w:name="_Toc146267735"/>
+      <w:r>
+        <w:rPr>
+          <w:lang w:val="en-US"/>
+        </w:rPr>
+        <w:t>Open</w:t>
+      </w:r>
+      <w:r>
+        <w:rPr>
+          <w:lang w:val="en-US"/>
+        </w:rPr>
+        <w:t>Thread network protocol</w:t>
+      </w:r>
+      <w:bookmarkEnd w:id="5"/>
+    </w:p>
+    <w:p>
+      <w:pPr>
+        <w:rPr>
+          <w:lang w:val="en-US"/>
+        </w:rPr>
+      </w:pPr>
+      <w:r>
+        <w:rPr>
+          <w:lang w:val="en-US"/>
+        </w:rPr>
+        <w:t>Open</w:t>
+      </w:r>
+      <w:r>
+        <w:rPr>
+          <w:lang w:val="en-US"/>
+        </w:rPr>
+        <w:t xml:space="preserve">Thread is an low-power mesh networking protocol that is based on IPv6. </w:t>
+      </w:r>
+      <w:r>
+        <w:rPr>
+          <w:lang w:val="en-US"/>
+        </w:rPr>
+        <w:t>Open</w:t>
+      </w:r>
+      <w:r>
+        <w:rPr>
+          <w:lang w:val="en-US"/>
+        </w:rPr>
+        <w:t>Thread is a open standard and is built for IoT applications. It uses 6LoWPAN which uses IEEE 802.15.4 (2.4Ghz) wireless protocol with mesh communication.</w:t>
+      </w:r>
+    </w:p>
+    <w:p>
+      <w:pPr>
+        <w:rPr>
+          <w:lang w:val="en-US"/>
+        </w:rPr>
+      </w:pPr>
+    </w:p>
+    <w:p>
+      <w:pPr>
+        <w:rPr>
+          <w:lang w:val="en-US"/>
+        </w:rPr>
+      </w:pPr>
+    </w:p>
+    <w:p>
+      <w:pPr>
+        <w:rPr>
+          <w:lang w:val="en-US"/>
+        </w:rPr>
+      </w:pPr>
+    </w:p>
+    <w:p>
+      <w:pPr>
+        <w:rPr>
+          <w:lang w:val="en-US"/>
+        </w:rPr>
+      </w:pPr>
+    </w:p>
+    <w:p>
+      <w:pPr>
+        <w:rPr>
+          <w:lang w:val="en-US"/>
+        </w:rPr>
+      </w:pPr>
+    </w:p>
+    <w:p>
+      <w:pPr>
+        <w:rPr>
+          <w:lang w:val="en-US"/>
+        </w:rPr>
+      </w:pPr>
+    </w:p>
+    <w:p>
+      <w:pPr>
+        <w:rPr>
+          <w:lang w:val="en-US"/>
+        </w:rPr>
+      </w:pPr>
+    </w:p>
+    <w:p>
+      <w:pPr>
         <w:pStyle w:val="Kop1"/>
         <w:rPr>
           <w:lang w:val="en-US"/>
         </w:rPr>
       </w:pPr>
-      <w:bookmarkStart w:id="4" w:name="_Toc145597314"/>
-      <w:r>
-        <w:rPr>
-          <w:lang w:val="en-US"/>
-        </w:rPr>
-        <w:t>Matter protocol</w:t>
-      </w:r>
-      <w:bookmarkEnd w:id="4"/>
-    </w:p>
-    <w:p>
-      <w:pPr>
-        <w:rPr>
-          <w:lang w:val="en-US"/>
-        </w:rPr>
-      </w:pPr>
-      <w:r>
-        <w:rPr>
-          <w:lang w:val="en-US"/>
-        </w:rPr>
-        <w:t>Matter, formerly known as “Project CHIP” (Connected Home over IP) is an open-source, royalty-free connectivity standard designed to make it easier for various smart devices to communicate with each other. It aims to create a unified standard for the Internet of Things devices.</w:t>
-      </w:r>
-      <w:r>
-        <w:rPr>
-          <w:lang w:val="en-US"/>
-        </w:rPr>
-        <w:t xml:space="preserve"> A Matter device can connect to a network with Thread, WIFI and Ethernet.</w:t>
-      </w:r>
-    </w:p>
-    <w:p>
-      <w:pPr>
-        <w:rPr>
-          <w:lang w:val="en-US"/>
-        </w:rPr>
-      </w:pPr>
-    </w:p>
-    <w:p>
-      <w:pPr>
-        <w:rPr>
-          <w:lang w:val="en-US"/>
-        </w:rPr>
-      </w:pPr>
-    </w:p>
-    <w:p>
-      <w:pPr>
-        <w:pStyle w:val="Kop1"/>
-        <w:rPr>
-          <w:lang w:val="en-US"/>
-        </w:rPr>
-      </w:pPr>
-      <w:bookmarkStart w:id="5" w:name="_Toc145597313"/>
-      <w:r>
-        <w:rPr>
-          <w:lang w:val="en-US"/>
-        </w:rPr>
-        <w:t>Thread network protocol</w:t>
-      </w:r>
-      <w:bookmarkEnd w:id="5"/>
-    </w:p>
-    <w:p>
-      <w:pPr>
-        <w:rPr>
-          <w:lang w:val="en-US"/>
-        </w:rPr>
-      </w:pPr>
-      <w:r>
-        <w:rPr>
-          <w:lang w:val="en-US"/>
-        </w:rPr>
-        <w:t>Thread is an low-power mesh networking protocol that is based on IPv6. Thread is a open standard and is built for IoT applications. It uses 6LoWPAN which uses IEEE 802.15.4 (2.4Ghz) wireless protocol with mesh communication.</w:t>
-      </w:r>
-    </w:p>
-    <w:p>
-      <w:pPr>
-        <w:rPr>
-          <w:lang w:val="en-US"/>
-        </w:rPr>
-      </w:pPr>
-    </w:p>
-    <w:p>
-      <w:pPr>
-        <w:rPr>
-          <w:lang w:val="en-US"/>
-        </w:rPr>
-      </w:pPr>
-    </w:p>
-    <w:p>
-      <w:pPr>
-        <w:pStyle w:val="Kop1"/>
-        <w:rPr>
-          <w:lang w:val="en-US"/>
-        </w:rPr>
-      </w:pPr>
-      <w:r>
-        <w:rPr>
-          <w:lang w:val="en-US"/>
-        </w:rPr>
+      <w:bookmarkStart w:id="6" w:name="_Toc146267736"/>
+      <w:r>
+        <w:rPr>
+          <w:lang w:val="en-US"/>
+        </w:rPr>
+        <w:lastRenderedPageBreak/>
         <w:t xml:space="preserve">Game </w:t>
       </w:r>
       <w:r>
@@ -1817,6 +2192,7 @@
         </w:rPr>
         <w:t>controller</w:t>
       </w:r>
+      <w:bookmarkEnd w:id="6"/>
     </w:p>
     <w:p>
       <w:pPr>
@@ -1859,7 +2235,13 @@
         </w:numPr>
       </w:pPr>
       <w:r>
-        <w:t>2.4Ghz wireless controller used for the Thread connection</w:t>
+        <w:t xml:space="preserve">2.4Ghz wireless controller used for the </w:t>
+      </w:r>
+      <w:r>
+        <w:t>Open</w:t>
+      </w:r>
+      <w:r>
+        <w:t>Thread connection</w:t>
       </w:r>
     </w:p>
     <w:p>
@@ -1871,7 +2253,13 @@
         </w:numPr>
       </w:pPr>
       <w:r>
-        <w:t>Accelerometer used for interact with the game (moving the bar)</w:t>
+        <w:t xml:space="preserve">Accelerometer used </w:t>
+      </w:r>
+      <w:r>
+        <w:t>to</w:t>
+      </w:r>
+      <w:r>
+        <w:t xml:space="preserve"> interact with the game (moving the bar)</w:t>
       </w:r>
     </w:p>
     <w:p>
@@ -1883,8 +2271,13 @@
         </w:numPr>
       </w:pPr>
       <w:r>
-        <w:lastRenderedPageBreak/>
-        <w:t>Button used for interact with the game (pause, start, etc)</w:t>
+        <w:t xml:space="preserve">Button used for interact with the game (pause, start, </w:t>
+      </w:r>
+      <w:r>
+        <w:t>etc.</w:t>
+      </w:r>
+      <w:r>
+        <w:t>)</w:t>
       </w:r>
     </w:p>
     <w:p>
@@ -1908,61 +2301,61 @@
     </w:p>
     <w:p>
       <w:pPr>
-        <w:rPr>
-          <w:lang w:val="en-US"/>
-        </w:rPr>
-      </w:pPr>
-    </w:p>
-    <w:p>
-      <w:pPr>
-        <w:rPr>
-          <w:lang w:val="en-US"/>
-        </w:rPr>
-      </w:pPr>
-    </w:p>
-    <w:p>
-      <w:pPr>
-        <w:rPr>
-          <w:lang w:val="en-US"/>
-        </w:rPr>
-      </w:pPr>
-    </w:p>
-    <w:p>
-      <w:pPr>
-        <w:pStyle w:val="Kop1"/>
-        <w:rPr>
-          <w:lang w:val="nl-BE"/>
-        </w:rPr>
-      </w:pPr>
-      <w:bookmarkStart w:id="6" w:name="_Toc145597315"/>
-      <w:r>
-        <w:rPr>
-          <w:lang w:val="nl-BE"/>
-        </w:rPr>
-        <w:t>ICM-20689</w:t>
-      </w:r>
-      <w:bookmarkEnd w:id="6"/>
-    </w:p>
-    <w:p>
-      <w:pPr>
-        <w:rPr>
-          <w:lang w:val="en-US"/>
-        </w:rPr>
-      </w:pPr>
-    </w:p>
-    <w:p>
-      <w:pPr>
         <w:pStyle w:val="Kop2"/>
-        <w:rPr>
-          <w:lang w:val="en-US"/>
-        </w:rPr>
-      </w:pPr>
-      <w:bookmarkStart w:id="7" w:name="_Toc145597316"/>
-      <w:r>
-        <w:rPr>
-          <w:lang w:val="en-US"/>
-        </w:rPr>
-        <w:t>Product Overview</w:t>
+        <w:shd w:val="clear" w:color="auto" w:fill="FFFFFF"/>
+        <w:spacing w:after="202" w:line="288" w:lineRule="atLeast"/>
+        <w:rPr>
+          <w:rFonts w:ascii="Helvetica" w:hAnsi="Helvetica"/>
+          <w:color w:val="000000"/>
+          <w:lang w:val="en-US"/>
+        </w:rPr>
+      </w:pPr>
+      <w:bookmarkStart w:id="7" w:name="_Toc146267737"/>
+      <w:r>
+        <w:rPr>
+          <w:rFonts w:ascii="Helvetica" w:hAnsi="Helvetica"/>
+          <w:color w:val="000000"/>
+          <w:lang w:val="en-US"/>
+        </w:rPr>
+        <w:t>EFR32</w:t>
+      </w:r>
+      <w:r>
+        <w:rPr>
+          <w:rFonts w:ascii="Helvetica" w:hAnsi="Helvetica"/>
+          <w:color w:val="000000"/>
+          <w:lang w:val="en-US"/>
+        </w:rPr>
+        <w:t>M</w:t>
+      </w:r>
+      <w:r>
+        <w:rPr>
+          <w:rFonts w:ascii="Helvetica" w:hAnsi="Helvetica"/>
+          <w:color w:val="000000"/>
+          <w:lang w:val="en-US"/>
+        </w:rPr>
+        <w:t>G24</w:t>
+      </w:r>
+      <w:r>
+        <w:rPr>
+          <w:rFonts w:ascii="Helvetica" w:hAnsi="Helvetica"/>
+          <w:color w:val="000000"/>
+          <w:lang w:val="en-US"/>
+        </w:rPr>
+        <w:t xml:space="preserve"> - </w:t>
+      </w:r>
+      <w:r>
+        <w:rPr>
+          <w:lang w:val="en-US"/>
+        </w:rPr>
+        <w:t>BRD2601B</w:t>
+      </w:r>
+      <w:r>
+        <w:rPr>
+          <w:rFonts w:ascii="Helvetica" w:hAnsi="Helvetica"/>
+          <w:color w:val="000000"/>
+          <w:lang w:val="en-US"/>
+        </w:rPr>
+        <w:t xml:space="preserve"> Dev Kit</w:t>
       </w:r>
       <w:bookmarkEnd w:id="7"/>
     </w:p>
@@ -1976,163 +2369,322 @@
         <w:rPr>
           <w:lang w:val="en-US"/>
         </w:rPr>
-        <w:t>The ICM-20689 is a 6-axis MotionTracking device that combines a 3 axis gyroscope, 3 axis accelerometer, and a Digital Motion Processor™ (DMP) in a small 4x4x0.9 mm (24pin QFN) package. ICM-20689 includes on-chip 16bit ADCs, programmable digital filters, an embedded temperature sensor, and programmable interrupts. Communication ports include I2C and high speed SPI</w:t>
-      </w:r>
-      <w:r>
-        <w:rPr>
-          <w:lang w:val="en-US"/>
-        </w:rPr>
-        <w:t>.</w:t>
-      </w:r>
-      <w:r>
-        <w:rPr>
-          <w:lang w:val="en-US"/>
-        </w:rPr>
-        <w:t>.</w:t>
-      </w:r>
-    </w:p>
-    <w:p>
-      <w:pPr>
-        <w:rPr>
-          <w:lang w:val="en-US"/>
-        </w:rPr>
-      </w:pPr>
-    </w:p>
-    <w:p>
-      <w:pPr>
-        <w:pStyle w:val="Lijstalinea"/>
-        <w:numPr>
-          <w:ilvl w:val="0"/>
-          <w:numId w:val="32"/>
-        </w:numPr>
-      </w:pPr>
-      <w:r>
-        <w:t>User-programmable interrupts</w:t>
-      </w:r>
-    </w:p>
-    <w:p>
-      <w:pPr>
-        <w:pStyle w:val="Lijstalinea"/>
-        <w:numPr>
-          <w:ilvl w:val="0"/>
-          <w:numId w:val="32"/>
-        </w:numPr>
-      </w:pPr>
-      <w:r>
-        <w:t>Wake-on-motion interrupt for low power operation of applications processor</w:t>
-      </w:r>
-    </w:p>
-    <w:p>
-      <w:pPr>
-        <w:pStyle w:val="Lijstalinea"/>
-        <w:numPr>
-          <w:ilvl w:val="0"/>
-          <w:numId w:val="32"/>
-        </w:numPr>
-      </w:pPr>
-      <w:r>
-        <w:t>4K-byte FIFO buffer enables the applications processor to read the data in bursts</w:t>
-      </w:r>
-    </w:p>
-    <w:p>
-      <w:pPr>
-        <w:pStyle w:val="Lijstalinea"/>
-        <w:numPr>
-          <w:ilvl w:val="0"/>
-          <w:numId w:val="32"/>
-        </w:numPr>
-      </w:pPr>
-      <w:r>
-        <w:t>On-Chip 16bit ADCs and Programmable Filters</w:t>
-      </w:r>
-    </w:p>
-    <w:p>
-      <w:pPr>
-        <w:pStyle w:val="Lijstalinea"/>
-        <w:numPr>
-          <w:ilvl w:val="0"/>
-          <w:numId w:val="32"/>
-        </w:numPr>
-      </w:pPr>
-      <w:r>
-        <w:t>Host interface: 8 MHz</w:t>
-      </w:r>
-      <w:r>
-        <w:t xml:space="preserve"> </w:t>
-      </w:r>
-      <w:r>
-        <w:t>SPI or 400kHz Fast Mode I2C</w:t>
-      </w:r>
-    </w:p>
-    <w:p>
-      <w:pPr>
-        <w:pStyle w:val="Lijstalinea"/>
-        <w:numPr>
-          <w:ilvl w:val="0"/>
-          <w:numId w:val="32"/>
-        </w:numPr>
-      </w:pPr>
-      <w:r>
-        <w:t>Digital-output temperature sensor</w:t>
-      </w:r>
-    </w:p>
-    <w:p>
-      <w:pPr>
-        <w:pStyle w:val="Lijstalinea"/>
-        <w:numPr>
-          <w:ilvl w:val="0"/>
-          <w:numId w:val="32"/>
-        </w:numPr>
-      </w:pPr>
-      <w:r>
-        <w:t>VDD operating range of 1.71V to 3.45V</w:t>
-      </w:r>
-    </w:p>
-    <w:p>
-      <w:pPr>
-        <w:pStyle w:val="Lijstalinea"/>
-        <w:numPr>
-          <w:ilvl w:val="0"/>
-          <w:numId w:val="32"/>
-        </w:numPr>
-      </w:pPr>
-      <w:r>
-        <w:t>MEMS structure hermetically sealed and bonded at wafer leve</w:t>
-      </w:r>
-      <w:r>
-        <w:t>l</w:t>
-      </w:r>
-    </w:p>
-    <w:p>
-      <w:r>
-        <w:t>The gyroscope has a programmable full-scale range of ±250, ±500, ±1000, and ±2000 degrees/sec. The accelerometer has a user programmable accelerometer full-scale range of ±2g, ±4g, ±8g and ±16g. Factory-calibrated initial sensitivity of both sensors reduces production-line calibration requirements.</w:t>
-      </w:r>
-    </w:p>
-    <w:p/>
-    <w:p>
-      <w:r>
-        <w:t>Other industry-leading features include on-chip 16-bit ADCs, programmable digital filters, an embedded temperature sensor, and programmable interrupts. The device features I2C and SPI serial interfaces, a VDD operating range of 1.71 V to 3.45 V, and a separate digital IO supply, VDDIO from 1.71 V to 3.45 V. Communication with all registers of the device is performed using either I2C at 400</w:t>
-      </w:r>
-      <w:r>
-        <w:cr/>
-        <w:t>kHz or SPI at 8 MHz.</w:t>
-      </w:r>
-    </w:p>
-    <w:p>
-      <w:pPr>
-        <w:rPr>
-          <w:lang w:val="en-US"/>
-        </w:rPr>
-      </w:pPr>
-    </w:p>
-    <w:p>
-      <w:r>
-        <w:lastRenderedPageBreak/>
+        <w:t xml:space="preserve">The </w:t>
+      </w:r>
+      <w:r>
+        <w:rPr>
+          <w:lang w:val="en-US"/>
+        </w:rPr>
+        <w:t>EFR32</w:t>
+      </w:r>
+      <w:r>
+        <w:rPr>
+          <w:lang w:val="en-US"/>
+        </w:rPr>
+        <w:t>MG24 Dev Kit board (BRD2601B)</w:t>
+      </w:r>
+      <w:r>
+        <w:rPr>
+          <w:lang w:val="en-US"/>
+        </w:rPr>
+        <w:t xml:space="preserve"> supports al the elements that is necessary for the controller. So there is no need to develop a PCB with al this components. </w:t>
+      </w:r>
+    </w:p>
+    <w:p>
+      <w:pPr>
+        <w:rPr>
+          <w:lang w:val="en-US"/>
+        </w:rPr>
+      </w:pPr>
+    </w:p>
+    <w:p>
+      <w:pPr>
+        <w:rPr>
+          <w:lang w:val="en-US"/>
+        </w:rPr>
+      </w:pPr>
+      <w:r>
+        <w:rPr>
+          <w:noProof/>
+          <w:lang w:val="en-US"/>
+        </w:rPr>
+        <mc:AlternateContent>
+          <mc:Choice Requires="wps">
+            <w:drawing>
+              <wp:anchor distT="0" distB="0" distL="114300" distR="114300" simplePos="0" relativeHeight="251664384" behindDoc="0" locked="0" layoutInCell="1" allowOverlap="1" wp14:anchorId="45E39CDD" wp14:editId="4A06A679">
+                <wp:simplePos x="0" y="0"/>
+                <wp:positionH relativeFrom="column">
+                  <wp:posOffset>4076700</wp:posOffset>
+                </wp:positionH>
+                <wp:positionV relativeFrom="paragraph">
+                  <wp:posOffset>3465830</wp:posOffset>
+                </wp:positionV>
+                <wp:extent cx="853440" cy="121920"/>
+                <wp:effectExtent l="38100" t="0" r="22860" b="87630"/>
+                <wp:wrapNone/>
+                <wp:docPr id="410649060" name="Rechte verbindingslijn met pijl 5"/>
+                <wp:cNvGraphicFramePr/>
+                <a:graphic xmlns:a="http://schemas.openxmlformats.org/drawingml/2006/main">
+                  <a:graphicData uri="http://schemas.microsoft.com/office/word/2010/wordprocessingShape">
+                    <wps:wsp>
+                      <wps:cNvCnPr/>
+                      <wps:spPr>
+                        <a:xfrm flipH="1">
+                          <a:off x="0" y="0"/>
+                          <a:ext cx="853440" cy="121920"/>
+                        </a:xfrm>
+                        <a:prstGeom prst="straightConnector1">
+                          <a:avLst/>
+                        </a:prstGeom>
+                        <a:ln>
+                          <a:tailEnd type="triangle"/>
+                        </a:ln>
+                      </wps:spPr>
+                      <wps:style>
+                        <a:lnRef idx="1">
+                          <a:schemeClr val="accent1"/>
+                        </a:lnRef>
+                        <a:fillRef idx="0">
+                          <a:schemeClr val="accent1"/>
+                        </a:fillRef>
+                        <a:effectRef idx="0">
+                          <a:schemeClr val="accent1"/>
+                        </a:effectRef>
+                        <a:fontRef idx="minor">
+                          <a:schemeClr val="tx1"/>
+                        </a:fontRef>
+                      </wps:style>
+                      <wps:bodyPr/>
+                    </wps:wsp>
+                  </a:graphicData>
+                </a:graphic>
+              </wp:anchor>
+            </w:drawing>
+          </mc:Choice>
+          <mc:Fallback>
+            <w:pict>
+              <v:shapetype w14:anchorId="5EC158B7" id="_x0000_t32" coordsize="21600,21600" o:spt="32" o:oned="t" path="m,l21600,21600e" filled="f">
+                <v:path arrowok="t" fillok="f" o:connecttype="none"/>
+                <o:lock v:ext="edit" shapetype="t"/>
+              </v:shapetype>
+              <v:shape id="Rechte verbindingslijn met pijl 5" o:spid="_x0000_s1026" type="#_x0000_t32" style="position:absolute;margin-left:321pt;margin-top:272.9pt;width:67.2pt;height:9.6pt;flip:x;z-index:251664384;visibility:visible;mso-wrap-style:square;mso-wrap-distance-left:9pt;mso-wrap-distance-top:0;mso-wrap-distance-right:9pt;mso-wrap-distance-bottom:0;mso-position-horizontal:absolute;mso-position-horizontal-relative:text;mso-position-vertical:absolute;mso-position-vertical-relative:text" o:gfxdata="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" strokecolor="#4579b8 [3044]">
+                <v:stroke endarrow="block"/>
+              </v:shape>
+            </w:pict>
+          </mc:Fallback>
+        </mc:AlternateContent>
+      </w:r>
+      <w:r>
+        <w:rPr>
+          <w:noProof/>
+          <w:lang w:val="en-US"/>
+        </w:rPr>
+        <mc:AlternateContent>
+          <mc:Choice Requires="wps">
+            <w:drawing>
+              <wp:anchor distT="0" distB="0" distL="114300" distR="114300" simplePos="0" relativeHeight="251663360" behindDoc="0" locked="0" layoutInCell="1" allowOverlap="1" wp14:anchorId="6887F0FD" wp14:editId="5F440499">
+                <wp:simplePos x="0" y="0"/>
+                <wp:positionH relativeFrom="column">
+                  <wp:posOffset>3962400</wp:posOffset>
+                </wp:positionH>
+                <wp:positionV relativeFrom="paragraph">
+                  <wp:posOffset>2345690</wp:posOffset>
+                </wp:positionV>
+                <wp:extent cx="1021080" cy="68580"/>
+                <wp:effectExtent l="38100" t="0" r="26670" b="83820"/>
+                <wp:wrapNone/>
+                <wp:docPr id="1739218674" name="Rechte verbindingslijn met pijl 4"/>
+                <wp:cNvGraphicFramePr/>
+                <a:graphic xmlns:a="http://schemas.openxmlformats.org/drawingml/2006/main">
+                  <a:graphicData uri="http://schemas.microsoft.com/office/word/2010/wordprocessingShape">
+                    <wps:wsp>
+                      <wps:cNvCnPr/>
+                      <wps:spPr>
+                        <a:xfrm flipH="1">
+                          <a:off x="0" y="0"/>
+                          <a:ext cx="1021080" cy="68580"/>
+                        </a:xfrm>
+                        <a:prstGeom prst="straightConnector1">
+                          <a:avLst/>
+                        </a:prstGeom>
+                        <a:ln>
+                          <a:tailEnd type="triangle"/>
+                        </a:ln>
+                      </wps:spPr>
+                      <wps:style>
+                        <a:lnRef idx="1">
+                          <a:schemeClr val="accent1"/>
+                        </a:lnRef>
+                        <a:fillRef idx="0">
+                          <a:schemeClr val="accent1"/>
+                        </a:fillRef>
+                        <a:effectRef idx="0">
+                          <a:schemeClr val="accent1"/>
+                        </a:effectRef>
+                        <a:fontRef idx="minor">
+                          <a:schemeClr val="tx1"/>
+                        </a:fontRef>
+                      </wps:style>
+                      <wps:bodyPr/>
+                    </wps:wsp>
+                  </a:graphicData>
+                </a:graphic>
+              </wp:anchor>
+            </w:drawing>
+          </mc:Choice>
+          <mc:Fallback>
+            <w:pict>
+              <v:shape w14:anchorId="6E803D89" id="Rechte verbindingslijn met pijl 4" o:spid="_x0000_s1026" type="#_x0000_t32" style="position:absolute;margin-left:312pt;margin-top:184.7pt;width:80.4pt;height:5.4pt;flip:x;z-index:251663360;visibility:visible;mso-wrap-style:square;mso-wrap-distance-left:9pt;mso-wrap-distance-top:0;mso-wrap-distance-right:9pt;mso-wrap-distance-bottom:0;mso-position-horizontal:absolute;mso-position-horizontal-relative:text;mso-position-vertical:absolute;mso-position-vertical-relative:text" o:gfxdata="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" strokecolor="#4579b8 [3044]">
+                <v:stroke endarrow="block"/>
+              </v:shape>
+            </w:pict>
+          </mc:Fallback>
+        </mc:AlternateContent>
+      </w:r>
+      <w:r>
+        <w:rPr>
+          <w:noProof/>
+          <w:lang w:val="en-US"/>
+        </w:rPr>
+        <mc:AlternateContent>
+          <mc:Choice Requires="wps">
+            <w:drawing>
+              <wp:anchor distT="0" distB="0" distL="114300" distR="114300" simplePos="0" relativeHeight="251662336" behindDoc="0" locked="0" layoutInCell="1" allowOverlap="1" wp14:anchorId="140ECD6E" wp14:editId="1F025868">
+                <wp:simplePos x="0" y="0"/>
+                <wp:positionH relativeFrom="column">
+                  <wp:posOffset>3634740</wp:posOffset>
+                </wp:positionH>
+                <wp:positionV relativeFrom="paragraph">
+                  <wp:posOffset>1736090</wp:posOffset>
+                </wp:positionV>
+                <wp:extent cx="1348740" cy="129540"/>
+                <wp:effectExtent l="38100" t="0" r="22860" b="80010"/>
+                <wp:wrapNone/>
+                <wp:docPr id="923647829" name="Rechte verbindingslijn met pijl 3"/>
+                <wp:cNvGraphicFramePr/>
+                <a:graphic xmlns:a="http://schemas.openxmlformats.org/drawingml/2006/main">
+                  <a:graphicData uri="http://schemas.microsoft.com/office/word/2010/wordprocessingShape">
+                    <wps:wsp>
+                      <wps:cNvCnPr/>
+                      <wps:spPr>
+                        <a:xfrm flipH="1">
+                          <a:off x="0" y="0"/>
+                          <a:ext cx="1348740" cy="129540"/>
+                        </a:xfrm>
+                        <a:prstGeom prst="straightConnector1">
+                          <a:avLst/>
+                        </a:prstGeom>
+                        <a:ln>
+                          <a:tailEnd type="triangle"/>
+                        </a:ln>
+                      </wps:spPr>
+                      <wps:style>
+                        <a:lnRef idx="1">
+                          <a:schemeClr val="accent1"/>
+                        </a:lnRef>
+                        <a:fillRef idx="0">
+                          <a:schemeClr val="accent1"/>
+                        </a:fillRef>
+                        <a:effectRef idx="0">
+                          <a:schemeClr val="accent1"/>
+                        </a:effectRef>
+                        <a:fontRef idx="minor">
+                          <a:schemeClr val="tx1"/>
+                        </a:fontRef>
+                      </wps:style>
+                      <wps:bodyPr/>
+                    </wps:wsp>
+                  </a:graphicData>
+                </a:graphic>
+              </wp:anchor>
+            </w:drawing>
+          </mc:Choice>
+          <mc:Fallback>
+            <w:pict>
+              <v:shape w14:anchorId="7D693E95" id="Rechte verbindingslijn met pijl 3" o:spid="_x0000_s1026" type="#_x0000_t32" style="position:absolute;margin-left:286.2pt;margin-top:136.7pt;width:106.2pt;height:10.2pt;flip:x;z-index:251662336;visibility:visible;mso-wrap-style:square;mso-wrap-distance-left:9pt;mso-wrap-distance-top:0;mso-wrap-distance-right:9pt;mso-wrap-distance-bottom:0;mso-position-horizontal:absolute;mso-position-horizontal-relative:text;mso-position-vertical:absolute;mso-position-vertical-relative:text" o:gfxdata="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" strokecolor="#4579b8 [3044]">
+                <v:stroke endarrow="block"/>
+              </v:shape>
+            </w:pict>
+          </mc:Fallback>
+        </mc:AlternateContent>
+      </w:r>
+      <w:r>
+        <w:rPr>
+          <w:noProof/>
+          <w:lang w:val="en-US"/>
+        </w:rPr>
+        <mc:AlternateContent>
+          <mc:Choice Requires="wps">
+            <w:drawing>
+              <wp:anchor distT="0" distB="0" distL="114300" distR="114300" simplePos="0" relativeHeight="251661312" behindDoc="0" locked="0" layoutInCell="1" allowOverlap="1" wp14:anchorId="1AAEDB44" wp14:editId="2167DCFA">
+                <wp:simplePos x="0" y="0"/>
+                <wp:positionH relativeFrom="column">
+                  <wp:posOffset>2331720</wp:posOffset>
+                </wp:positionH>
+                <wp:positionV relativeFrom="paragraph">
+                  <wp:posOffset>372110</wp:posOffset>
+                </wp:positionV>
+                <wp:extent cx="426720" cy="68580"/>
+                <wp:effectExtent l="0" t="0" r="49530" b="83820"/>
+                <wp:wrapNone/>
+                <wp:docPr id="1445946935" name="Rechte verbindingslijn met pijl 2"/>
+                <wp:cNvGraphicFramePr/>
+                <a:graphic xmlns:a="http://schemas.openxmlformats.org/drawingml/2006/main">
+                  <a:graphicData uri="http://schemas.microsoft.com/office/word/2010/wordprocessingShape">
+                    <wps:wsp>
+                      <wps:cNvCnPr/>
+                      <wps:spPr>
+                        <a:xfrm>
+                          <a:off x="0" y="0"/>
+                          <a:ext cx="426720" cy="68580"/>
+                        </a:xfrm>
+                        <a:prstGeom prst="straightConnector1">
+                          <a:avLst/>
+                        </a:prstGeom>
+                        <a:ln>
+                          <a:tailEnd type="triangle"/>
+                        </a:ln>
+                      </wps:spPr>
+                      <wps:style>
+                        <a:lnRef idx="1">
+                          <a:schemeClr val="accent1"/>
+                        </a:lnRef>
+                        <a:fillRef idx="0">
+                          <a:schemeClr val="accent1"/>
+                        </a:fillRef>
+                        <a:effectRef idx="0">
+                          <a:schemeClr val="accent1"/>
+                        </a:effectRef>
+                        <a:fontRef idx="minor">
+                          <a:schemeClr val="tx1"/>
+                        </a:fontRef>
+                      </wps:style>
+                      <wps:bodyPr/>
+                    </wps:wsp>
+                  </a:graphicData>
+                </a:graphic>
+              </wp:anchor>
+            </w:drawing>
+          </mc:Choice>
+          <mc:Fallback>
+            <w:pict>
+              <v:shape w14:anchorId="1B812B9A" id="Rechte verbindingslijn met pijl 2" o:spid="_x0000_s1026" type="#_x0000_t32" style="position:absolute;margin-left:183.6pt;margin-top:29.3pt;width:33.6pt;height:5.4pt;z-index:251661312;visibility:visible;mso-wrap-style:square;mso-wrap-distance-left:9pt;mso-wrap-distance-top:0;mso-wrap-distance-right:9pt;mso-wrap-distance-bottom:0;mso-position-horizontal:absolute;mso-position-horizontal-relative:text;mso-position-vertical:absolute;mso-position-vertical-relative:text" o:gfxdata="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" strokecolor="#4579b8 [3044]">
+                <v:stroke endarrow="block"/>
+              </v:shape>
+            </w:pict>
+          </mc:Fallback>
+        </mc:AlternateContent>
+      </w:r>
+      <w:r>
+        <w:rPr>
+          <w:noProof/>
+          <w:lang w:val="en-US"/>
+        </w:rPr>
         <w:drawing>
-          <wp:inline distT="0" distB="0" distL="0" distR="0" wp14:anchorId="067B69D7" wp14:editId="02FD037E">
-            <wp:extent cx="5631815" cy="4441190"/>
-            <wp:effectExtent l="0" t="0" r="6985" b="0"/>
-            <wp:docPr id="1144997441" name="Afbeelding 1"/>
+          <wp:inline distT="0" distB="0" distL="0" distR="0" wp14:anchorId="2F20C1EE" wp14:editId="4B635293">
+            <wp:extent cx="2722227" cy="2933307"/>
+            <wp:effectExtent l="0" t="0" r="2540" b="635"/>
+            <wp:docPr id="771531179" name="Afbeelding 1"/>
             <wp:cNvGraphicFramePr>
               <a:graphicFrameLocks xmlns:a="http://schemas.openxmlformats.org/drawingml/2006/main" noChangeAspect="1"/>
             </wp:cNvGraphicFramePr>
@@ -2140,7 +2692,7 @@
               <a:graphicData uri="http://schemas.openxmlformats.org/drawingml/2006/picture">
                 <pic:pic xmlns:pic="http://schemas.openxmlformats.org/drawingml/2006/picture">
                   <pic:nvPicPr>
-                    <pic:cNvPr id="1144997441" name=""/>
+                    <pic:cNvPr id="771531179" name=""/>
                     <pic:cNvPicPr/>
                   </pic:nvPicPr>
                   <pic:blipFill>
@@ -2152,7 +2704,7 @@
                   <pic:spPr>
                     <a:xfrm>
                       <a:off x="0" y="0"/>
-                      <a:ext cx="5631815" cy="4441190"/>
+                      <a:ext cx="2748695" cy="2961827"/>
                     </a:xfrm>
                     <a:prstGeom prst="rect">
                       <a:avLst/>
@@ -2164,44 +2716,22 @@
           </wp:inline>
         </w:drawing>
       </w:r>
-    </w:p>
-    <w:p>
-      <w:pPr>
-        <w:pStyle w:val="Lijstalinea"/>
-      </w:pPr>
-    </w:p>
-    <w:p>
-      <w:pPr>
-        <w:pStyle w:val="Kop2"/>
-        <w:rPr>
-          <w:lang w:val="en-US"/>
-        </w:rPr>
-      </w:pPr>
-      <w:bookmarkStart w:id="8" w:name="_Toc145597317"/>
-      <w:r>
-        <w:rPr>
-          <w:lang w:val="en-US"/>
-        </w:rPr>
-        <w:lastRenderedPageBreak/>
-        <w:t>Technical specifications</w:t>
-      </w:r>
-      <w:bookmarkEnd w:id="8"/>
-    </w:p>
-    <w:p>
-      <w:pPr>
-        <w:rPr>
-          <w:lang w:val="en-US"/>
-        </w:rPr>
-      </w:pPr>
-      <w:r>
-        <w:rPr>
+      <w:r>
+        <w:rPr>
+          <w:noProof/>
+        </w:rPr>
+        <w:t xml:space="preserve"> </w:t>
+      </w:r>
+      <w:r>
+        <w:rPr>
+          <w:noProof/>
           <w:lang w:val="en-US"/>
         </w:rPr>
         <w:drawing>
-          <wp:inline distT="0" distB="0" distL="0" distR="0" wp14:anchorId="6FB9F548" wp14:editId="459BE769">
-            <wp:extent cx="4137660" cy="2787987"/>
-            <wp:effectExtent l="0" t="0" r="0" b="0"/>
-            <wp:docPr id="1573263745" name="Afbeelding 1"/>
+          <wp:inline distT="0" distB="0" distL="0" distR="0" wp14:anchorId="10FAF1CE" wp14:editId="211878EF">
+            <wp:extent cx="1607820" cy="4184589"/>
+            <wp:effectExtent l="0" t="0" r="0" b="6985"/>
+            <wp:docPr id="732689740" name="Afbeelding 1"/>
             <wp:cNvGraphicFramePr>
               <a:graphicFrameLocks xmlns:a="http://schemas.openxmlformats.org/drawingml/2006/main" noChangeAspect="1"/>
             </wp:cNvGraphicFramePr>
@@ -2209,7 +2739,7 @@
               <a:graphicData uri="http://schemas.openxmlformats.org/drawingml/2006/picture">
                 <pic:pic xmlns:pic="http://schemas.openxmlformats.org/drawingml/2006/picture">
                   <pic:nvPicPr>
-                    <pic:cNvPr id="1573263745" name=""/>
+                    <pic:cNvPr id="732689740" name=""/>
                     <pic:cNvPicPr/>
                   </pic:nvPicPr>
                   <pic:blipFill>
@@ -2221,7 +2751,7 @@
                   <pic:spPr>
                     <a:xfrm>
                       <a:off x="0" y="0"/>
-                      <a:ext cx="4144583" cy="2792652"/>
+                      <a:ext cx="1615990" cy="4205852"/>
                     </a:xfrm>
                     <a:prstGeom prst="rect">
                       <a:avLst/>
@@ -2240,15 +2770,232 @@
           <w:lang w:val="en-US"/>
         </w:rPr>
       </w:pPr>
+    </w:p>
+    <w:p>
+      <w:pPr>
+        <w:pStyle w:val="Kop2"/>
+        <w:rPr>
+          <w:lang w:val="en-US"/>
+        </w:rPr>
+      </w:pPr>
+      <w:bookmarkStart w:id="8" w:name="_Toc146267738"/>
+      <w:r>
+        <w:rPr>
+          <w:lang w:val="en-US"/>
+        </w:rPr>
+        <w:lastRenderedPageBreak/>
+        <w:t>EFR32MG24 Wireless So</w:t>
+      </w:r>
+      <w:r>
+        <w:rPr>
+          <w:lang w:val="en-US"/>
+        </w:rPr>
+        <w:t>C</w:t>
+      </w:r>
+      <w:bookmarkEnd w:id="8"/>
+    </w:p>
+    <w:p>
+      <w:pPr>
+        <w:rPr>
+          <w:lang w:val="en-US"/>
+        </w:rPr>
+      </w:pPr>
+      <w:r>
+        <w:rPr>
+          <w:lang w:val="en-US"/>
+        </w:rPr>
+        <w:t>The development board uses</w:t>
+      </w:r>
+      <w:r>
+        <w:rPr>
+          <w:lang w:val="en-US"/>
+        </w:rPr>
+        <w:t xml:space="preserve"> the EFR32MG24 wireless SoC (System on a Chip). </w:t>
+      </w:r>
+      <w:r>
+        <w:rPr>
+          <w:lang w:val="en-US"/>
+        </w:rPr>
+        <w:t>This SoC is ideal for mesh</w:t>
+      </w:r>
+      <w:r>
+        <w:rPr>
+          <w:lang w:val="en-US"/>
+        </w:rPr>
+        <w:t>ing</w:t>
+      </w:r>
+      <w:r>
+        <w:rPr>
+          <w:lang w:val="en-US"/>
+        </w:rPr>
+        <w:t xml:space="preserve"> wireless solutions using Matter and OpenThread.</w:t>
+      </w:r>
+      <w:r>
+        <w:rPr>
+          <w:lang w:val="en-US"/>
+        </w:rPr>
+        <w:t xml:space="preserve"> It </w:t>
+      </w:r>
+      <w:r>
+        <w:rPr>
+          <w:lang w:val="en-US"/>
+        </w:rPr>
+        <w:t>provides al the</w:t>
+      </w:r>
+      <w:r>
+        <w:rPr>
+          <w:lang w:val="en-US"/>
+        </w:rPr>
+        <w:t xml:space="preserve"> built in</w:t>
+      </w:r>
+      <w:r>
+        <w:rPr>
+          <w:lang w:val="en-US"/>
+        </w:rPr>
+        <w:t xml:space="preserve"> features </w:t>
+      </w:r>
+      <w:r>
+        <w:rPr>
+          <w:lang w:val="en-US"/>
+        </w:rPr>
+        <w:t>that are relevant for this project</w:t>
+      </w:r>
+      <w:r>
+        <w:rPr>
+          <w:lang w:val="en-US"/>
+        </w:rPr>
+        <w:t>,</w:t>
+      </w:r>
+      <w:r>
+        <w:rPr>
+          <w:lang w:val="en-US"/>
+        </w:rPr>
+        <w:t xml:space="preserve"> </w:t>
+      </w:r>
+      <w:r>
+        <w:rPr>
+          <w:lang w:val="en-US"/>
+        </w:rPr>
+        <w:t>like:</w:t>
+      </w:r>
+    </w:p>
+    <w:p>
+      <w:pPr>
+        <w:pStyle w:val="Lijstalinea"/>
+        <w:numPr>
+          <w:ilvl w:val="0"/>
+          <w:numId w:val="34"/>
+        </w:numPr>
+      </w:pPr>
+      <w:r>
+        <w:t xml:space="preserve">High </w:t>
+      </w:r>
+      <w:r>
+        <w:t>p</w:t>
+      </w:r>
+      <w:r>
+        <w:t>erformance 32-bit 78 MHz Arm Cortex</w:t>
+      </w:r>
+      <w:r>
+        <w:t>®</w:t>
+      </w:r>
+      <w:r>
+        <w:t>-M33</w:t>
+      </w:r>
+      <w:r>
+        <w:t xml:space="preserve"> processor</w:t>
+      </w:r>
+    </w:p>
+    <w:p>
+      <w:pPr>
+        <w:pStyle w:val="Lijstalinea"/>
+        <w:numPr>
+          <w:ilvl w:val="0"/>
+          <w:numId w:val="34"/>
+        </w:numPr>
+      </w:pPr>
+      <w:r>
+        <w:t>1536 kB flash and 256 kB of RAM</w:t>
+      </w:r>
+    </w:p>
+    <w:p>
+      <w:pPr>
+        <w:pStyle w:val="Lijstalinea"/>
+        <w:numPr>
+          <w:ilvl w:val="0"/>
+          <w:numId w:val="34"/>
+        </w:numPr>
+      </w:pPr>
+      <w:r>
+        <w:t>High performance 2.4GHz Radio</w:t>
+      </w:r>
+    </w:p>
+    <w:p>
+      <w:pPr>
+        <w:pStyle w:val="Lijstalinea"/>
+        <w:numPr>
+          <w:ilvl w:val="0"/>
+          <w:numId w:val="34"/>
+        </w:numPr>
+      </w:pPr>
+      <w:r>
+        <w:t>OpenThread and Matter support</w:t>
+      </w:r>
+    </w:p>
+    <w:p>
+      <w:pPr>
+        <w:pStyle w:val="Lijstalinea"/>
+        <w:numPr>
+          <w:ilvl w:val="0"/>
+          <w:numId w:val="34"/>
+        </w:numPr>
+      </w:pPr>
+      <w:r>
+        <w:t>Secur</w:t>
+      </w:r>
+      <w:r>
+        <w:t>ity</w:t>
+      </w:r>
+      <w:r>
+        <w:t xml:space="preserve"> features</w:t>
+      </w:r>
+      <w:r>
+        <w:t xml:space="preserve"> for protection against </w:t>
+      </w:r>
+      <w:r>
+        <w:t xml:space="preserve">hardware and software </w:t>
+      </w:r>
+      <w:r>
+        <w:t>attacks</w:t>
+      </w:r>
+    </w:p>
+    <w:p>
+      <w:pPr>
+        <w:pStyle w:val="Lijstalinea"/>
+        <w:numPr>
+          <w:ilvl w:val="0"/>
+          <w:numId w:val="34"/>
+        </w:numPr>
+      </w:pPr>
+      <w:r>
+        <w:t>A wide range of peripherals like I²C, SPI, USART, ADC, Timers, GPIO’s, etc.</w:t>
+      </w:r>
+    </w:p>
+    <w:p>
+      <w:pPr>
+        <w:rPr>
+          <w:lang w:val="en-US"/>
+        </w:rPr>
+      </w:pPr>
       <w:r>
         <w:rPr>
           <w:lang w:val="en-US"/>
         </w:rPr>
         <w:drawing>
-          <wp:inline distT="0" distB="0" distL="0" distR="0" wp14:anchorId="5C80B3DC" wp14:editId="121C2A41">
-            <wp:extent cx="5631815" cy="2383790"/>
-            <wp:effectExtent l="0" t="0" r="6985" b="0"/>
-            <wp:docPr id="655681712" name="Afbeelding 1"/>
+          <wp:inline distT="0" distB="0" distL="0" distR="0" wp14:anchorId="1F215E42" wp14:editId="6AF3B48E">
+            <wp:extent cx="5875082" cy="3002280"/>
+            <wp:effectExtent l="0" t="0" r="0" b="7620"/>
+            <wp:docPr id="710228673" name="Afbeelding 1"/>
             <wp:cNvGraphicFramePr>
               <a:graphicFrameLocks xmlns:a="http://schemas.openxmlformats.org/drawingml/2006/main" noChangeAspect="1"/>
             </wp:cNvGraphicFramePr>
@@ -2256,11 +3003,213 @@
               <a:graphicData uri="http://schemas.openxmlformats.org/drawingml/2006/picture">
                 <pic:pic xmlns:pic="http://schemas.openxmlformats.org/drawingml/2006/picture">
                   <pic:nvPicPr>
-                    <pic:cNvPr id="655681712" name=""/>
+                    <pic:cNvPr id="710228673" name=""/>
+                    <pic:cNvPicPr/>
+                  </pic:nvPicPr>
+                  <pic:blipFill rotWithShape="1">
+                    <a:blip r:embed="rId11"/>
+                    <a:srcRect l="5314" t="4324" r="6977" b="6547"/>
+                    <a:stretch/>
+                  </pic:blipFill>
+                  <pic:spPr bwMode="auto">
+                    <a:xfrm>
+                      <a:off x="0" y="0"/>
+                      <a:ext cx="5902852" cy="3016471"/>
+                    </a:xfrm>
+                    <a:prstGeom prst="rect">
+                      <a:avLst/>
+                    </a:prstGeom>
+                    <a:ln>
+                      <a:noFill/>
+                    </a:ln>
+                    <a:extLst>
+                      <a:ext uri="{53640926-AAD7-44D8-BBD7-CCE9431645EC}">
+                        <a14:shadowObscured xmlns:a14="http://schemas.microsoft.com/office/drawing/2010/main"/>
+                      </a:ext>
+                    </a:extLst>
+                  </pic:spPr>
+                </pic:pic>
+              </a:graphicData>
+            </a:graphic>
+          </wp:inline>
+        </w:drawing>
+      </w:r>
+    </w:p>
+    <w:p>
+      <w:pPr>
+        <w:rPr>
+          <w:lang w:val="nl-BE"/>
+        </w:rPr>
+      </w:pPr>
+      <w:bookmarkStart w:id="9" w:name="_Toc146267739"/>
+    </w:p>
+    <w:p>
+      <w:pPr>
+        <w:rPr>
+          <w:lang w:val="nl-BE"/>
+        </w:rPr>
+      </w:pPr>
+    </w:p>
+    <w:p>
+      <w:pPr>
+        <w:rPr>
+          <w:lang w:val="nl-BE"/>
+        </w:rPr>
+      </w:pPr>
+    </w:p>
+    <w:p>
+      <w:pPr>
+        <w:rPr>
+          <w:lang w:val="nl-BE"/>
+        </w:rPr>
+      </w:pPr>
+    </w:p>
+    <w:p>
+      <w:pPr>
+        <w:rPr>
+          <w:lang w:val="nl-BE"/>
+        </w:rPr>
+      </w:pPr>
+    </w:p>
+    <w:p>
+      <w:pPr>
+        <w:rPr>
+          <w:lang w:val="nl-BE"/>
+        </w:rPr>
+      </w:pPr>
+    </w:p>
+    <w:p>
+      <w:pPr>
+        <w:rPr>
+          <w:lang w:val="nl-BE"/>
+        </w:rPr>
+      </w:pPr>
+    </w:p>
+    <w:p>
+      <w:pPr>
+        <w:rPr>
+          <w:lang w:val="nl-BE"/>
+        </w:rPr>
+      </w:pPr>
+    </w:p>
+    <w:p>
+      <w:pPr>
+        <w:rPr>
+          <w:lang w:val="nl-BE"/>
+        </w:rPr>
+      </w:pPr>
+    </w:p>
+    <w:p>
+      <w:pPr>
+        <w:pStyle w:val="Kop2"/>
+        <w:rPr>
+          <w:lang w:val="nl-BE"/>
+        </w:rPr>
+      </w:pPr>
+      <w:r>
+        <w:rPr>
+          <w:lang w:val="nl-BE"/>
+        </w:rPr>
+        <w:lastRenderedPageBreak/>
+        <w:t>ICM-20689</w:t>
+      </w:r>
+      <w:bookmarkEnd w:id="9"/>
+      <w:r>
+        <w:rPr>
+          <w:lang w:val="nl-BE"/>
+        </w:rPr>
+        <w:t xml:space="preserve"> 6-Axis sensor</w:t>
+      </w:r>
+    </w:p>
+    <w:p>
+      <w:pPr>
+        <w:rPr>
+          <w:lang w:val="en-US"/>
+        </w:rPr>
+      </w:pPr>
+      <w:r>
+        <w:rPr>
+          <w:lang w:val="en-US"/>
+        </w:rPr>
+        <w:t>The</w:t>
+      </w:r>
+      <w:r>
+        <w:rPr>
+          <w:lang w:val="en-US"/>
+        </w:rPr>
+        <w:t xml:space="preserve"> development board contains a 6-axis sensor</w:t>
+      </w:r>
+      <w:r>
+        <w:rPr>
+          <w:lang w:val="en-US"/>
+        </w:rPr>
+        <w:t xml:space="preserve"> ICM-20689</w:t>
+      </w:r>
+      <w:r>
+        <w:rPr>
+          <w:lang w:val="en-US"/>
+        </w:rPr>
+        <w:t>.</w:t>
+      </w:r>
+      <w:r>
+        <w:rPr>
+          <w:lang w:val="en-US"/>
+        </w:rPr>
+        <w:t xml:space="preserve"> </w:t>
+      </w:r>
+      <w:r>
+        <w:rPr>
+          <w:lang w:val="en-US"/>
+        </w:rPr>
+        <w:t>This 6-axis sensor combines</w:t>
+      </w:r>
+      <w:r>
+        <w:rPr>
+          <w:lang w:val="en-US"/>
+        </w:rPr>
+        <w:t xml:space="preserve"> </w:t>
+      </w:r>
+      <w:r>
+        <w:rPr>
+          <w:lang w:val="en-US"/>
+        </w:rPr>
+        <w:t xml:space="preserve">a 3-axis gyroscope and a 3-axis accelerometer. It detects acceleration and angular rate in the X, Y and Z axes. </w:t>
+      </w:r>
+    </w:p>
+    <w:p>
+      <w:pPr>
+        <w:rPr>
+          <w:lang w:val="en-US"/>
+        </w:rPr>
+      </w:pPr>
+    </w:p>
+    <w:p>
+      <w:pPr>
+        <w:rPr>
+          <w:lang w:val="en-US"/>
+        </w:rPr>
+      </w:pPr>
+      <w:r>
+        <w:rPr>
+          <w:lang w:val="en-US"/>
+        </w:rPr>
+        <w:drawing>
+          <wp:inline distT="0" distB="0" distL="0" distR="0" wp14:anchorId="18B04D95" wp14:editId="3D9BE61B">
+            <wp:extent cx="2703761" cy="2346960"/>
+            <wp:effectExtent l="0" t="0" r="1905" b="0"/>
+            <wp:docPr id="104546598" name="Afbeelding 1"/>
+            <wp:cNvGraphicFramePr>
+              <a:graphicFrameLocks xmlns:a="http://schemas.openxmlformats.org/drawingml/2006/main" noChangeAspect="1"/>
+            </wp:cNvGraphicFramePr>
+            <a:graphic xmlns:a="http://schemas.openxmlformats.org/drawingml/2006/main">
+              <a:graphicData uri="http://schemas.openxmlformats.org/drawingml/2006/picture">
+                <pic:pic xmlns:pic="http://schemas.openxmlformats.org/drawingml/2006/picture">
+                  <pic:nvPicPr>
+                    <pic:cNvPr id="104546598" name=""/>
                     <pic:cNvPicPr/>
                   </pic:nvPicPr>
                   <pic:blipFill>
-                    <a:blip r:embed="rId11"/>
+                    <a:blip r:embed="rId12"/>
                     <a:stretch>
                       <a:fillRect/>
                     </a:stretch>
@@ -2268,7 +3217,7 @@
                   <pic:spPr>
                     <a:xfrm>
                       <a:off x="0" y="0"/>
-                      <a:ext cx="5631815" cy="2383790"/>
+                      <a:ext cx="2708925" cy="2351443"/>
                     </a:xfrm>
                     <a:prstGeom prst="rect">
                       <a:avLst/>
@@ -2287,116 +3236,48 @@
           <w:lang w:val="en-US"/>
         </w:rPr>
       </w:pPr>
-      <w:r>
-        <w:rPr>
-          <w:b/>
-          <w:bCs/>
-          <w:lang w:val="en-US"/>
-        </w:rPr>
-        <w:t xml:space="preserve">Note: </w:t>
-      </w:r>
-      <w:r>
-        <w:rPr>
-          <w:lang w:val="en-US"/>
-        </w:rPr>
-        <w:t>VDD, VDDIO, SCL/SCLK and nCS pins must be correctly managed at power-up to guarantee proper device start-up</w:t>
-      </w:r>
-      <w:r>
-        <w:rPr>
-          <w:lang w:val="en-US"/>
-        </w:rPr>
-        <w:t xml:space="preserve">. </w:t>
-      </w:r>
-      <w:r>
-        <w:rPr>
-          <w:lang w:val="en-US"/>
-        </w:rPr>
-        <w:t>When applying VDD, the power voltage ramp is detected and a power-on-reset sequence is triggered inside the component. During</w:t>
-      </w:r>
-      <w:r>
-        <w:rPr>
-          <w:lang w:val="en-US"/>
-        </w:rPr>
-        <w:t xml:space="preserve"> </w:t>
-      </w:r>
-      <w:r>
-        <w:rPr>
-          <w:lang w:val="en-US"/>
-        </w:rPr>
-        <w:t>this phase the device starts operating and internal logic levels are defined. For proper component initialization the power-up should</w:t>
-      </w:r>
-      <w:r>
-        <w:rPr>
-          <w:lang w:val="en-US"/>
-        </w:rPr>
-        <w:t xml:space="preserve"> </w:t>
-      </w:r>
-      <w:r>
-        <w:rPr>
-          <w:lang w:val="en-US"/>
-        </w:rPr>
-        <w:t>be performed with both nCS and SCL/SCLK low, ensuring that nCS and SCL pins are not in an undetermined state during the VDD</w:t>
-      </w:r>
-      <w:r>
-        <w:rPr>
-          <w:lang w:val="en-US"/>
-        </w:rPr>
-        <w:t xml:space="preserve"> </w:t>
-      </w:r>
-      <w:r>
-        <w:rPr>
-          <w:lang w:val="en-US"/>
-        </w:rPr>
-        <w:t>ramp. If starting in I2C mode (CS at logic high), power-up should be performed with SCL/SCLK low. Power-up with SCL/SCLK high is</w:t>
-      </w:r>
-      <w:r>
-        <w:rPr>
-          <w:lang w:val="en-US"/>
-        </w:rPr>
-        <w:t xml:space="preserve"> </w:t>
-      </w:r>
-      <w:r>
-        <w:rPr>
-          <w:lang w:val="en-US"/>
-        </w:rPr>
-        <w:t>not a supported case and must be avoided</w:t>
-      </w:r>
-      <w:r>
-        <w:rPr>
-          <w:lang w:val="en-US"/>
-        </w:rPr>
-        <w:t>.</w:t>
-      </w:r>
-    </w:p>
-    <w:p>
-      <w:pPr>
-        <w:rPr>
-          <w:lang w:val="en-US"/>
-        </w:rPr>
-      </w:pPr>
-    </w:p>
-    <w:p>
-      <w:pPr>
-        <w:rPr>
-          <w:lang w:val="en-US"/>
-        </w:rPr>
-      </w:pPr>
-    </w:p>
-    <w:p>
-      <w:pPr>
-        <w:rPr>
-          <w:lang w:val="en-US"/>
-        </w:rPr>
-      </w:pPr>
-      <w:r>
-        <w:rPr>
-          <w:lang w:val="en-US"/>
-        </w:rPr>
-        <w:lastRenderedPageBreak/>
+    </w:p>
+    <w:p>
+      <w:pPr>
+        <w:rPr>
+          <w:lang w:val="en-US"/>
+        </w:rPr>
+      </w:pPr>
+      <w:r>
+        <w:rPr>
+          <w:lang w:val="en-US"/>
+        </w:rPr>
+        <w:t xml:space="preserve">In the development board the sensor is connected an communicates over SPI. The SPI lines are interrupted trough a switch to prevent power consumption when not used. </w:t>
+      </w:r>
+      <w:r>
+        <w:rPr>
+          <w:lang w:val="en-US"/>
+        </w:rPr>
+        <w:t xml:space="preserve">Before the sensor can be used in the application it must be enabled by setting PC09 high. </w:t>
+      </w:r>
+    </w:p>
+    <w:p>
+      <w:pPr>
+        <w:rPr>
+          <w:lang w:val="en-US"/>
+        </w:rPr>
+      </w:pPr>
+    </w:p>
+    <w:p>
+      <w:pPr>
+        <w:rPr>
+          <w:lang w:val="en-US"/>
+        </w:rPr>
+      </w:pPr>
+      <w:r>
+        <w:rPr>
+          <w:noProof/>
+          <w:lang w:val="en-US"/>
+        </w:rPr>
         <w:drawing>
-          <wp:inline distT="0" distB="0" distL="0" distR="0" wp14:anchorId="27616AC3" wp14:editId="534AC40A">
-            <wp:extent cx="5806499" cy="2110740"/>
-            <wp:effectExtent l="0" t="0" r="3810" b="3810"/>
+          <wp:inline distT="0" distB="0" distL="0" distR="0" wp14:anchorId="3B241622" wp14:editId="10C13182">
+            <wp:extent cx="5631815" cy="2047261"/>
+            <wp:effectExtent l="0" t="0" r="6985" b="0"/>
             <wp:docPr id="667764372" name="Afbeelding 1"/>
             <wp:cNvGraphicFramePr>
               <a:graphicFrameLocks xmlns:a="http://schemas.openxmlformats.org/drawingml/2006/main" noChangeAspect="1"/>
@@ -2409,7 +3290,7 @@
                     <pic:cNvPicPr/>
                   </pic:nvPicPr>
                   <pic:blipFill>
-                    <a:blip r:embed="rId12"/>
+                    <a:blip r:embed="rId13"/>
                     <a:stretch>
                       <a:fillRect/>
                     </a:stretch>
@@ -2417,7 +3298,7 @@
                   <pic:spPr>
                     <a:xfrm>
                       <a:off x="0" y="0"/>
-                      <a:ext cx="5810015" cy="2112018"/>
+                      <a:ext cx="5631815" cy="2047261"/>
                     </a:xfrm>
                     <a:prstGeom prst="rect">
                       <a:avLst/>
@@ -2430,9 +3311,273 @@
         </w:drawing>
       </w:r>
     </w:p>
+    <w:p>
+      <w:pPr>
+        <w:rPr>
+          <w:lang w:val="en-US"/>
+        </w:rPr>
+      </w:pPr>
+    </w:p>
+    <w:p>
+      <w:pPr>
+        <w:rPr>
+          <w:lang w:val="en-US"/>
+        </w:rPr>
+      </w:pPr>
+    </w:p>
+    <w:p>
+      <w:pPr>
+        <w:rPr>
+          <w:lang w:val="en-US"/>
+        </w:rPr>
+      </w:pPr>
+    </w:p>
+    <w:p>
+      <w:pPr>
+        <w:rPr>
+          <w:lang w:val="en-US"/>
+        </w:rPr>
+      </w:pPr>
+    </w:p>
+    <w:p>
+      <w:pPr>
+        <w:rPr>
+          <w:lang w:val="en-US"/>
+        </w:rPr>
+      </w:pPr>
+    </w:p>
+    <w:p>
+      <w:pPr>
+        <w:rPr>
+          <w:lang w:val="en-US"/>
+        </w:rPr>
+      </w:pPr>
+    </w:p>
+    <w:p>
+      <w:pPr>
+        <w:rPr>
+          <w:lang w:val="en-US"/>
+        </w:rPr>
+      </w:pPr>
+    </w:p>
+    <w:p>
+      <w:pPr>
+        <w:rPr>
+          <w:lang w:val="en-US"/>
+        </w:rPr>
+      </w:pPr>
+    </w:p>
+    <w:p>
+      <w:pPr>
+        <w:rPr>
+          <w:lang w:val="en-US"/>
+        </w:rPr>
+      </w:pPr>
+    </w:p>
+    <w:p>
+      <w:pPr>
+        <w:rPr>
+          <w:lang w:val="en-US"/>
+        </w:rPr>
+      </w:pPr>
+    </w:p>
+    <w:p>
+      <w:pPr>
+        <w:pStyle w:val="Kop2"/>
+        <w:rPr>
+          <w:lang w:val="en-US"/>
+        </w:rPr>
+      </w:pPr>
+      <w:r>
+        <w:rPr>
+          <w:lang w:val="en-US"/>
+        </w:rPr>
+        <w:lastRenderedPageBreak/>
+        <w:t>User Button</w:t>
+      </w:r>
+    </w:p>
+    <w:p>
+      <w:pPr>
+        <w:rPr>
+          <w:lang w:val="en-US"/>
+        </w:rPr>
+      </w:pPr>
+      <w:r>
+        <w:rPr>
+          <w:lang w:val="en-US"/>
+        </w:rPr>
+        <w:t>The development board has two user buttons, BTN0 and BTN1. They are directly connected to the EFR32MG24 SoC and are debounced by RC filters.</w:t>
+      </w:r>
+      <w:r>
+        <w:rPr>
+          <w:lang w:val="en-US"/>
+        </w:rPr>
+        <w:t xml:space="preserve"> </w:t>
+      </w:r>
+    </w:p>
+    <w:p>
+      <w:pPr>
+        <w:rPr>
+          <w:lang w:val="en-US"/>
+        </w:rPr>
+      </w:pPr>
+    </w:p>
+    <w:p>
+      <w:pPr>
+        <w:rPr>
+          <w:lang w:val="en-US"/>
+        </w:rPr>
+      </w:pPr>
+      <w:r>
+        <w:rPr>
+          <w:lang w:val="en-US"/>
+        </w:rPr>
+        <w:drawing>
+          <wp:inline distT="0" distB="0" distL="0" distR="0" wp14:anchorId="538735E8" wp14:editId="14D25765">
+            <wp:extent cx="5631815" cy="1564005"/>
+            <wp:effectExtent l="0" t="0" r="6985" b="0"/>
+            <wp:docPr id="2130577096" name="Afbeelding 1"/>
+            <wp:cNvGraphicFramePr>
+              <a:graphicFrameLocks xmlns:a="http://schemas.openxmlformats.org/drawingml/2006/main" noChangeAspect="1"/>
+            </wp:cNvGraphicFramePr>
+            <a:graphic xmlns:a="http://schemas.openxmlformats.org/drawingml/2006/main">
+              <a:graphicData uri="http://schemas.openxmlformats.org/drawingml/2006/picture">
+                <pic:pic xmlns:pic="http://schemas.openxmlformats.org/drawingml/2006/picture">
+                  <pic:nvPicPr>
+                    <pic:cNvPr id="2130577096" name=""/>
+                    <pic:cNvPicPr/>
+                  </pic:nvPicPr>
+                  <pic:blipFill>
+                    <a:blip r:embed="rId14"/>
+                    <a:stretch>
+                      <a:fillRect/>
+                    </a:stretch>
+                  </pic:blipFill>
+                  <pic:spPr>
+                    <a:xfrm>
+                      <a:off x="0" y="0"/>
+                      <a:ext cx="5631815" cy="1564005"/>
+                    </a:xfrm>
+                    <a:prstGeom prst="rect">
+                      <a:avLst/>
+                    </a:prstGeom>
+                  </pic:spPr>
+                </pic:pic>
+              </a:graphicData>
+            </a:graphic>
+          </wp:inline>
+        </w:drawing>
+      </w:r>
+    </w:p>
+    <w:p>
+      <w:pPr>
+        <w:rPr>
+          <w:lang w:val="en-US"/>
+        </w:rPr>
+      </w:pPr>
+      <w:r>
+        <w:rPr>
+          <w:lang w:val="en-US"/>
+        </w:rPr>
+        <w:t>The buttons are connected to the pins PB02 and PB03. The pins are also available on the expansion header.</w:t>
+      </w:r>
+      <w:r>
+        <w:rPr>
+          <w:lang w:val="en-US"/>
+        </w:rPr>
+        <w:t xml:space="preserve"> </w:t>
+      </w:r>
+      <w:r>
+        <w:rPr>
+          <w:lang w:val="en-US"/>
+        </w:rPr>
+        <w:t>The buttons on the board</w:t>
+      </w:r>
+      <w:r>
+        <w:rPr>
+          <w:lang w:val="en-US"/>
+        </w:rPr>
+        <w:t xml:space="preserve"> can be used during the development</w:t>
+      </w:r>
+      <w:r>
+        <w:rPr>
+          <w:lang w:val="en-US"/>
+        </w:rPr>
+        <w:t xml:space="preserve"> and later on we can use buttons in a case that are connected to the expansion header.</w:t>
+      </w:r>
+    </w:p>
+    <w:p>
+      <w:pPr>
+        <w:rPr>
+          <w:lang w:val="en-US"/>
+        </w:rPr>
+      </w:pPr>
+    </w:p>
+    <w:p>
+      <w:pPr>
+        <w:rPr>
+          <w:lang w:val="en-US"/>
+        </w:rPr>
+      </w:pPr>
+      <w:r>
+        <w:rPr>
+          <w:lang w:val="en-US"/>
+        </w:rPr>
+        <w:drawing>
+          <wp:inline distT="0" distB="0" distL="0" distR="0" wp14:anchorId="53ACA0A1" wp14:editId="0F5A2ACE">
+            <wp:extent cx="5631815" cy="4494530"/>
+            <wp:effectExtent l="0" t="0" r="6985" b="1270"/>
+            <wp:docPr id="1185442951" name="Afbeelding 1"/>
+            <wp:cNvGraphicFramePr>
+              <a:graphicFrameLocks xmlns:a="http://schemas.openxmlformats.org/drawingml/2006/main" noChangeAspect="1"/>
+            </wp:cNvGraphicFramePr>
+            <a:graphic xmlns:a="http://schemas.openxmlformats.org/drawingml/2006/main">
+              <a:graphicData uri="http://schemas.openxmlformats.org/drawingml/2006/picture">
+                <pic:pic xmlns:pic="http://schemas.openxmlformats.org/drawingml/2006/picture">
+                  <pic:nvPicPr>
+                    <pic:cNvPr id="1185442951" name=""/>
+                    <pic:cNvPicPr/>
+                  </pic:nvPicPr>
+                  <pic:blipFill>
+                    <a:blip r:embed="rId15"/>
+                    <a:stretch>
+                      <a:fillRect/>
+                    </a:stretch>
+                  </pic:blipFill>
+                  <pic:spPr>
+                    <a:xfrm>
+                      <a:off x="0" y="0"/>
+                      <a:ext cx="5631815" cy="4494530"/>
+                    </a:xfrm>
+                    <a:prstGeom prst="rect">
+                      <a:avLst/>
+                    </a:prstGeom>
+                  </pic:spPr>
+                </pic:pic>
+              </a:graphicData>
+            </a:graphic>
+          </wp:inline>
+        </w:drawing>
+      </w:r>
+    </w:p>
+    <w:p>
+      <w:pPr>
+        <w:pStyle w:val="Kop1"/>
+        <w:rPr>
+          <w:lang w:val="en-US"/>
+        </w:rPr>
+      </w:pPr>
+      <w:r>
+        <w:rPr>
+          <w:lang w:val="en-US"/>
+        </w:rPr>
+        <w:lastRenderedPageBreak/>
+        <w:t>SBC</w:t>
+      </w:r>
+    </w:p>
     <w:sectPr>
-      <w:headerReference w:type="default" r:id="rId13"/>
-      <w:footerReference w:type="default" r:id="rId14"/>
+      <w:headerReference w:type="default" r:id="rId16"/>
+      <w:footerReference w:type="default" r:id="rId17"/>
       <w:pgSz w:w="11906" w:h="16838"/>
       <w:pgMar w:top="1417" w:right="1417" w:bottom="1417" w:left="1620" w:header="708" w:footer="708" w:gutter="0"/>
       <w:cols w:space="708"/>
@@ -3660,6 +4805,119 @@
     </w:lvl>
   </w:abstractNum>
   <w:abstractNum w:abstractNumId="7" w15:restartNumberingAfterBreak="0">
+    <w:nsid w:val="2FE06215"/>
+    <w:multiLevelType w:val="hybridMultilevel"/>
+    <w:tmpl w:val="35AED2DC"/>
+    <w:lvl w:ilvl="0" w:tplc="08130001">
+      <w:start w:val="1"/>
+      <w:numFmt w:val="bullet"/>
+      <w:lvlText w:val=""/>
+      <w:lvlJc w:val="left"/>
+      <w:pPr>
+        <w:ind w:left="780" w:hanging="360"/>
+      </w:pPr>
+      <w:rPr>
+        <w:rFonts w:ascii="Symbol" w:hAnsi="Symbol" w:hint="default"/>
+      </w:rPr>
+    </w:lvl>
+    <w:lvl w:ilvl="1" w:tplc="08130003" w:tentative="1">
+      <w:start w:val="1"/>
+      <w:numFmt w:val="bullet"/>
+      <w:lvlText w:val="o"/>
+      <w:lvlJc w:val="left"/>
+      <w:pPr>
+        <w:ind w:left="1500" w:hanging="360"/>
+      </w:pPr>
+      <w:rPr>
+        <w:rFonts w:ascii="Courier New" w:hAnsi="Courier New" w:cs="Courier New" w:hint="default"/>
+      </w:rPr>
+    </w:lvl>
+    <w:lvl w:ilvl="2" w:tplc="08130005" w:tentative="1">
+      <w:start w:val="1"/>
+      <w:numFmt w:val="bullet"/>
+      <w:lvlText w:val=""/>
+      <w:lvlJc w:val="left"/>
+      <w:pPr>
+        <w:ind w:left="2220" w:hanging="360"/>
+      </w:pPr>
+      <w:rPr>
+        <w:rFonts w:ascii="Wingdings" w:hAnsi="Wingdings" w:hint="default"/>
+      </w:rPr>
+    </w:lvl>
+    <w:lvl w:ilvl="3" w:tplc="08130001" w:tentative="1">
+      <w:start w:val="1"/>
+      <w:numFmt w:val="bullet"/>
+      <w:lvlText w:val=""/>
+      <w:lvlJc w:val="left"/>
+      <w:pPr>
+        <w:ind w:left="2940" w:hanging="360"/>
+      </w:pPr>
+      <w:rPr>
+        <w:rFonts w:ascii="Symbol" w:hAnsi="Symbol" w:hint="default"/>
+      </w:rPr>
+    </w:lvl>
+    <w:lvl w:ilvl="4" w:tplc="08130003" w:tentative="1">
+      <w:start w:val="1"/>
+      <w:numFmt w:val="bullet"/>
+      <w:lvlText w:val="o"/>
+      <w:lvlJc w:val="left"/>
+      <w:pPr>
+        <w:ind w:left="3660" w:hanging="360"/>
+      </w:pPr>
+      <w:rPr>
+        <w:rFonts w:ascii="Courier New" w:hAnsi="Courier New" w:cs="Courier New" w:hint="default"/>
+      </w:rPr>
+    </w:lvl>
+    <w:lvl w:ilvl="5" w:tplc="08130005" w:tentative="1">
+      <w:start w:val="1"/>
+      <w:numFmt w:val="bullet"/>
+      <w:lvlText w:val=""/>
+      <w:lvlJc w:val="left"/>
+      <w:pPr>
+        <w:ind w:left="4380" w:hanging="360"/>
+      </w:pPr>
+      <w:rPr>
+        <w:rFonts w:ascii="Wingdings" w:hAnsi="Wingdings" w:hint="default"/>
+      </w:rPr>
+    </w:lvl>
+    <w:lvl w:ilvl="6" w:tplc="08130001" w:tentative="1">
+      <w:start w:val="1"/>
+      <w:numFmt w:val="bullet"/>
+      <w:lvlText w:val=""/>
+      <w:lvlJc w:val="left"/>
+      <w:pPr>
+        <w:ind w:left="5100" w:hanging="360"/>
+      </w:pPr>
+      <w:rPr>
+        <w:rFonts w:ascii="Symbol" w:hAnsi="Symbol" w:hint="default"/>
+      </w:rPr>
+    </w:lvl>
+    <w:lvl w:ilvl="7" w:tplc="08130003" w:tentative="1">
+      <w:start w:val="1"/>
+      <w:numFmt w:val="bullet"/>
+      <w:lvlText w:val="o"/>
+      <w:lvlJc w:val="left"/>
+      <w:pPr>
+        <w:ind w:left="5820" w:hanging="360"/>
+      </w:pPr>
+      <w:rPr>
+        <w:rFonts w:ascii="Courier New" w:hAnsi="Courier New" w:cs="Courier New" w:hint="default"/>
+      </w:rPr>
+    </w:lvl>
+    <w:lvl w:ilvl="8" w:tplc="08130005" w:tentative="1">
+      <w:start w:val="1"/>
+      <w:numFmt w:val="bullet"/>
+      <w:lvlText w:val=""/>
+      <w:lvlJc w:val="left"/>
+      <w:pPr>
+        <w:ind w:left="6540" w:hanging="360"/>
+      </w:pPr>
+      <w:rPr>
+        <w:rFonts w:ascii="Wingdings" w:hAnsi="Wingdings" w:hint="default"/>
+      </w:rPr>
+    </w:lvl>
+  </w:abstractNum>
+  <w:abstractNum w:abstractNumId="8" w15:restartNumberingAfterBreak="0">
     <w:nsid w:val="30BA7FAF"/>
     <w:multiLevelType w:val="hybridMultilevel"/>
     <w:tmpl w:val="B40CA882"/>
@@ -3771,7 +5029,7 @@
       </w:rPr>
     </w:lvl>
   </w:abstractNum>
-  <w:abstractNum w:abstractNumId="8" w15:restartNumberingAfterBreak="0">
+  <w:abstractNum w:abstractNumId="9" w15:restartNumberingAfterBreak="0">
     <w:nsid w:val="31F8220D"/>
     <w:multiLevelType w:val="hybridMultilevel"/>
     <w:tmpl w:val="D7AC5A64"/>
@@ -3883,7 +5141,7 @@
       </w:rPr>
     </w:lvl>
   </w:abstractNum>
-  <w:abstractNum w:abstractNumId="9" w15:restartNumberingAfterBreak="0">
+  <w:abstractNum w:abstractNumId="10" w15:restartNumberingAfterBreak="0">
     <w:nsid w:val="33FA3ED8"/>
     <w:multiLevelType w:val="multilevel"/>
     <w:tmpl w:val="0813001F"/>
@@ -3969,7 +5227,7 @@
       </w:pPr>
     </w:lvl>
   </w:abstractNum>
-  <w:abstractNum w:abstractNumId="10" w15:restartNumberingAfterBreak="0">
+  <w:abstractNum w:abstractNumId="11" w15:restartNumberingAfterBreak="0">
     <w:nsid w:val="35BF252A"/>
     <w:multiLevelType w:val="hybridMultilevel"/>
     <w:tmpl w:val="712050DE"/>
@@ -4081,7 +5339,7 @@
       </w:rPr>
     </w:lvl>
   </w:abstractNum>
-  <w:abstractNum w:abstractNumId="11" w15:restartNumberingAfterBreak="0">
+  <w:abstractNum w:abstractNumId="12" w15:restartNumberingAfterBreak="0">
     <w:nsid w:val="3B4C1731"/>
     <w:multiLevelType w:val="hybridMultilevel"/>
     <w:tmpl w:val="D9AADD58"/>
@@ -4170,7 +5428,7 @@
       </w:pPr>
     </w:lvl>
   </w:abstractNum>
-  <w:abstractNum w:abstractNumId="12" w15:restartNumberingAfterBreak="0">
+  <w:abstractNum w:abstractNumId="13" w15:restartNumberingAfterBreak="0">
     <w:nsid w:val="3CC62D82"/>
     <w:multiLevelType w:val="hybridMultilevel"/>
     <w:tmpl w:val="429CD41C"/>
@@ -4282,7 +5540,7 @@
       </w:rPr>
     </w:lvl>
   </w:abstractNum>
-  <w:abstractNum w:abstractNumId="13" w15:restartNumberingAfterBreak="0">
+  <w:abstractNum w:abstractNumId="14" w15:restartNumberingAfterBreak="0">
     <w:nsid w:val="3CE72369"/>
     <w:multiLevelType w:val="multilevel"/>
     <w:tmpl w:val="78DE5B1C"/>
@@ -4422,7 +5680,7 @@
       </w:rPr>
     </w:lvl>
   </w:abstractNum>
-  <w:abstractNum w:abstractNumId="14" w15:restartNumberingAfterBreak="0">
+  <w:abstractNum w:abstractNumId="15" w15:restartNumberingAfterBreak="0">
     <w:nsid w:val="407E6489"/>
     <w:multiLevelType w:val="hybridMultilevel"/>
     <w:tmpl w:val="7270C4E4"/>
@@ -4563,7 +5821,7 @@
       </w:rPr>
     </w:lvl>
   </w:abstractNum>
-  <w:abstractNum w:abstractNumId="15" w15:restartNumberingAfterBreak="0">
+  <w:abstractNum w:abstractNumId="16" w15:restartNumberingAfterBreak="0">
     <w:nsid w:val="42FD2B07"/>
     <w:multiLevelType w:val="hybridMultilevel"/>
     <w:tmpl w:val="DABCEAEA"/>
@@ -4675,7 +5933,7 @@
       </w:rPr>
     </w:lvl>
   </w:abstractNum>
-  <w:abstractNum w:abstractNumId="16" w15:restartNumberingAfterBreak="0">
+  <w:abstractNum w:abstractNumId="17" w15:restartNumberingAfterBreak="0">
     <w:nsid w:val="46D87FCD"/>
     <w:multiLevelType w:val="multilevel"/>
     <w:tmpl w:val="8152A8DE"/>
@@ -4779,7 +6037,7 @@
       </w:rPr>
     </w:lvl>
   </w:abstractNum>
-  <w:abstractNum w:abstractNumId="17" w15:restartNumberingAfterBreak="0">
+  <w:abstractNum w:abstractNumId="18" w15:restartNumberingAfterBreak="0">
     <w:nsid w:val="480355A1"/>
     <w:multiLevelType w:val="hybridMultilevel"/>
     <w:tmpl w:val="127A4D58"/>
@@ -4892,7 +6150,7 @@
       </w:rPr>
     </w:lvl>
   </w:abstractNum>
-  <w:abstractNum w:abstractNumId="18" w15:restartNumberingAfterBreak="0">
+  <w:abstractNum w:abstractNumId="19" w15:restartNumberingAfterBreak="0">
     <w:nsid w:val="4A02002D"/>
     <w:multiLevelType w:val="hybridMultilevel"/>
     <w:tmpl w:val="E200DD2E"/>
@@ -5005,7 +6263,7 @@
       </w:rPr>
     </w:lvl>
   </w:abstractNum>
-  <w:abstractNum w:abstractNumId="19" w15:restartNumberingAfterBreak="0">
+  <w:abstractNum w:abstractNumId="20" w15:restartNumberingAfterBreak="0">
     <w:nsid w:val="4CAC30BB"/>
     <w:multiLevelType w:val="hybridMultilevel"/>
     <w:tmpl w:val="545E1044"/>
@@ -5118,7 +6376,7 @@
       </w:rPr>
     </w:lvl>
   </w:abstractNum>
-  <w:abstractNum w:abstractNumId="20" w15:restartNumberingAfterBreak="0">
+  <w:abstractNum w:abstractNumId="21" w15:restartNumberingAfterBreak="0">
     <w:nsid w:val="4EB70773"/>
     <w:multiLevelType w:val="hybridMultilevel"/>
     <w:tmpl w:val="7FB48872"/>
@@ -5232,7 +6490,7 @@
       </w:rPr>
     </w:lvl>
   </w:abstractNum>
-  <w:abstractNum w:abstractNumId="21" w15:restartNumberingAfterBreak="0">
+  <w:abstractNum w:abstractNumId="22" w15:restartNumberingAfterBreak="0">
     <w:nsid w:val="50A10525"/>
     <w:multiLevelType w:val="hybridMultilevel"/>
     <w:tmpl w:val="0748C1BE"/>
@@ -5345,7 +6603,7 @@
       </w:rPr>
     </w:lvl>
   </w:abstractNum>
-  <w:abstractNum w:abstractNumId="22" w15:restartNumberingAfterBreak="0">
+  <w:abstractNum w:abstractNumId="23" w15:restartNumberingAfterBreak="0">
     <w:nsid w:val="517F2F38"/>
     <w:multiLevelType w:val="hybridMultilevel"/>
     <w:tmpl w:val="BC5C87FA"/>
@@ -5458,7 +6716,7 @@
       </w:rPr>
     </w:lvl>
   </w:abstractNum>
-  <w:abstractNum w:abstractNumId="23" w15:restartNumberingAfterBreak="0">
+  <w:abstractNum w:abstractNumId="24" w15:restartNumberingAfterBreak="0">
     <w:nsid w:val="56F127DD"/>
     <w:multiLevelType w:val="hybridMultilevel"/>
     <w:tmpl w:val="C2CCA7F4"/>
@@ -5571,7 +6829,7 @@
       </w:rPr>
     </w:lvl>
   </w:abstractNum>
-  <w:abstractNum w:abstractNumId="24" w15:restartNumberingAfterBreak="0">
+  <w:abstractNum w:abstractNumId="25" w15:restartNumberingAfterBreak="0">
     <w:nsid w:val="5A3F77AA"/>
     <w:multiLevelType w:val="hybridMultilevel"/>
     <w:tmpl w:val="02DAC1D6"/>
@@ -5683,7 +6941,7 @@
       </w:rPr>
     </w:lvl>
   </w:abstractNum>
-  <w:abstractNum w:abstractNumId="25" w15:restartNumberingAfterBreak="0">
+  <w:abstractNum w:abstractNumId="26" w15:restartNumberingAfterBreak="0">
     <w:nsid w:val="5EBB749D"/>
     <w:multiLevelType w:val="hybridMultilevel"/>
     <w:tmpl w:val="F51A919E"/>
@@ -5796,7 +7054,7 @@
       </w:rPr>
     </w:lvl>
   </w:abstractNum>
-  <w:abstractNum w:abstractNumId="26" w15:restartNumberingAfterBreak="0">
+  <w:abstractNum w:abstractNumId="27" w15:restartNumberingAfterBreak="0">
     <w:nsid w:val="5ED2631A"/>
     <w:multiLevelType w:val="hybridMultilevel"/>
     <w:tmpl w:val="EBE43754"/>
@@ -5909,7 +7167,7 @@
       </w:rPr>
     </w:lvl>
   </w:abstractNum>
-  <w:abstractNum w:abstractNumId="27" w15:restartNumberingAfterBreak="0">
+  <w:abstractNum w:abstractNumId="28" w15:restartNumberingAfterBreak="0">
     <w:nsid w:val="61485BFE"/>
     <w:multiLevelType w:val="multilevel"/>
     <w:tmpl w:val="B726D388"/>
@@ -6013,7 +7271,7 @@
       </w:rPr>
     </w:lvl>
   </w:abstractNum>
-  <w:abstractNum w:abstractNumId="28" w15:restartNumberingAfterBreak="0">
+  <w:abstractNum w:abstractNumId="29" w15:restartNumberingAfterBreak="0">
     <w:nsid w:val="68DC118F"/>
     <w:multiLevelType w:val="hybridMultilevel"/>
     <w:tmpl w:val="B688325E"/>
@@ -6125,7 +7383,7 @@
       </w:rPr>
     </w:lvl>
   </w:abstractNum>
-  <w:abstractNum w:abstractNumId="29" w15:restartNumberingAfterBreak="0">
+  <w:abstractNum w:abstractNumId="30" w15:restartNumberingAfterBreak="0">
     <w:nsid w:val="6FA02953"/>
     <w:multiLevelType w:val="hybridMultilevel"/>
     <w:tmpl w:val="0B6EFFF0"/>
@@ -6238,7 +7496,7 @@
       </w:rPr>
     </w:lvl>
   </w:abstractNum>
-  <w:abstractNum w:abstractNumId="30" w15:restartNumberingAfterBreak="0">
+  <w:abstractNum w:abstractNumId="31" w15:restartNumberingAfterBreak="0">
     <w:nsid w:val="71162783"/>
     <w:multiLevelType w:val="hybridMultilevel"/>
     <w:tmpl w:val="E94823E4"/>
@@ -6355,7 +7613,7 @@
       </w:pPr>
     </w:lvl>
   </w:abstractNum>
-  <w:abstractNum w:abstractNumId="31" w15:restartNumberingAfterBreak="0">
+  <w:abstractNum w:abstractNumId="32" w15:restartNumberingAfterBreak="0">
     <w:nsid w:val="775F5A96"/>
     <w:multiLevelType w:val="hybridMultilevel"/>
     <w:tmpl w:val="05329CA0"/>
@@ -6468,7 +7726,7 @@
       </w:rPr>
     </w:lvl>
   </w:abstractNum>
-  <w:abstractNum w:abstractNumId="32" w15:restartNumberingAfterBreak="0">
+  <w:abstractNum w:abstractNumId="33" w15:restartNumberingAfterBreak="0">
     <w:nsid w:val="7B8E4E3B"/>
     <w:multiLevelType w:val="hybridMultilevel"/>
     <w:tmpl w:val="C6FE94EA"/>
@@ -6582,19 +7840,19 @@
     </w:lvl>
   </w:abstractNum>
   <w:num w:numId="1" w16cid:durableId="934900484">
-    <w:abstractNumId w:val="13"/>
+    <w:abstractNumId w:val="14"/>
   </w:num>
   <w:num w:numId="2" w16cid:durableId="1382948123">
-    <w:abstractNumId w:val="30"/>
+    <w:abstractNumId w:val="31"/>
   </w:num>
   <w:num w:numId="3" w16cid:durableId="1639455142">
-    <w:abstractNumId w:val="14"/>
+    <w:abstractNumId w:val="15"/>
   </w:num>
   <w:num w:numId="4" w16cid:durableId="1557009784">
-    <w:abstractNumId w:val="20"/>
+    <w:abstractNumId w:val="21"/>
   </w:num>
   <w:num w:numId="5" w16cid:durableId="550192661">
-    <w:abstractNumId w:val="10"/>
+    <w:abstractNumId w:val="11"/>
   </w:num>
   <w:num w:numId="6" w16cid:durableId="1749769568">
     <w:abstractNumId w:val="4"/>
@@ -6603,37 +7861,37 @@
     <w:abstractNumId w:val="3"/>
   </w:num>
   <w:num w:numId="8" w16cid:durableId="1240745695">
-    <w:abstractNumId w:val="29"/>
+    <w:abstractNumId w:val="30"/>
   </w:num>
   <w:num w:numId="9" w16cid:durableId="2018845821">
-    <w:abstractNumId w:val="21"/>
+    <w:abstractNumId w:val="22"/>
   </w:num>
   <w:num w:numId="10" w16cid:durableId="791284479">
-    <w:abstractNumId w:val="8"/>
+    <w:abstractNumId w:val="9"/>
   </w:num>
   <w:num w:numId="11" w16cid:durableId="1555039673">
-    <w:abstractNumId w:val="7"/>
+    <w:abstractNumId w:val="8"/>
   </w:num>
   <w:num w:numId="12" w16cid:durableId="1343043838">
     <w:abstractNumId w:val="2"/>
   </w:num>
   <w:num w:numId="13" w16cid:durableId="1184133706">
-    <w:abstractNumId w:val="27"/>
+    <w:abstractNumId w:val="28"/>
   </w:num>
   <w:num w:numId="14" w16cid:durableId="1843812339">
-    <w:abstractNumId w:val="16"/>
+    <w:abstractNumId w:val="17"/>
   </w:num>
   <w:num w:numId="15" w16cid:durableId="921330007">
-    <w:abstractNumId w:val="17"/>
+    <w:abstractNumId w:val="18"/>
   </w:num>
   <w:num w:numId="16" w16cid:durableId="581185924">
-    <w:abstractNumId w:val="9"/>
+    <w:abstractNumId w:val="10"/>
   </w:num>
   <w:num w:numId="17" w16cid:durableId="1434278724">
-    <w:abstractNumId w:val="23"/>
+    <w:abstractNumId w:val="24"/>
   </w:num>
   <w:num w:numId="18" w16cid:durableId="1965305877">
-    <w:abstractNumId w:val="11"/>
+    <w:abstractNumId w:val="12"/>
   </w:num>
   <w:num w:numId="19" w16cid:durableId="1882210217">
     <w:abstractNumId w:val="5"/>
@@ -6642,43 +7900,46 @@
     <w:abstractNumId w:val="1"/>
   </w:num>
   <w:num w:numId="21" w16cid:durableId="1071731499">
+    <w:abstractNumId w:val="27"/>
+  </w:num>
+  <w:num w:numId="22" w16cid:durableId="1845629632">
+    <w:abstractNumId w:val="29"/>
+  </w:num>
+  <w:num w:numId="23" w16cid:durableId="555166789">
+    <w:abstractNumId w:val="19"/>
+  </w:num>
+  <w:num w:numId="24" w16cid:durableId="189152467">
     <w:abstractNumId w:val="26"/>
   </w:num>
-  <w:num w:numId="22" w16cid:durableId="1845629632">
-    <w:abstractNumId w:val="28"/>
-  </w:num>
-  <w:num w:numId="23" w16cid:durableId="555166789">
-    <w:abstractNumId w:val="18"/>
-  </w:num>
-  <w:num w:numId="24" w16cid:durableId="189152467">
-    <w:abstractNumId w:val="25"/>
-  </w:num>
   <w:num w:numId="25" w16cid:durableId="2012755189">
-    <w:abstractNumId w:val="12"/>
+    <w:abstractNumId w:val="13"/>
   </w:num>
   <w:num w:numId="26" w16cid:durableId="1412506823">
-    <w:abstractNumId w:val="24"/>
+    <w:abstractNumId w:val="25"/>
   </w:num>
   <w:num w:numId="27" w16cid:durableId="1906180340">
     <w:abstractNumId w:val="0"/>
   </w:num>
   <w:num w:numId="28" w16cid:durableId="50084939">
-    <w:abstractNumId w:val="22"/>
+    <w:abstractNumId w:val="23"/>
   </w:num>
   <w:num w:numId="29" w16cid:durableId="1038823129">
-    <w:abstractNumId w:val="31"/>
+    <w:abstractNumId w:val="32"/>
   </w:num>
   <w:num w:numId="30" w16cid:durableId="451900236">
-    <w:abstractNumId w:val="32"/>
+    <w:abstractNumId w:val="33"/>
   </w:num>
   <w:num w:numId="31" w16cid:durableId="217479607">
-    <w:abstractNumId w:val="15"/>
+    <w:abstractNumId w:val="16"/>
   </w:num>
   <w:num w:numId="32" w16cid:durableId="275716275">
     <w:abstractNumId w:val="6"/>
   </w:num>
   <w:num w:numId="33" w16cid:durableId="731469507">
-    <w:abstractNumId w:val="19"/>
+    <w:abstractNumId w:val="20"/>
+  </w:num>
+  <w:num w:numId="34" w16cid:durableId="1444230211">
+    <w:abstractNumId w:val="7"/>
   </w:num>
   <w:numIdMacAtCleanup w:val="5"/>
 </w:numbering>

</xml_diff>